<commit_message>
Actualización del documento de observaciones.
</commit_message>
<xml_diff>
--- a/Docs/Observaciones-Lab6.docx
+++ b/Docs/Observaciones-Lab6.docx
@@ -1,18 +1,18 @@
 
 <file path=word/document.xml><?xml version="1.0" encoding="utf-8"?>
-<w:document xmlns:wpc="http://schemas.microsoft.com/office/word/2010/wordprocessingCanvas" xmlns:cx="http://schemas.microsoft.com/office/drawing/2014/chartex" xmlns:cx1="http://schemas.microsoft.com/office/drawing/2015/9/8/chartex" xmlns:cx2="http://schemas.microsoft.com/office/drawing/2015/10/21/chartex" xmlns:cx3="http://schemas.microsoft.com/office/drawing/2016/5/9/chartex" xmlns:cx4="http://schemas.microsoft.com/office/drawing/2016/5/10/chartex" xmlns:cx5="http://schemas.microsoft.com/office/drawing/2016/5/11/chartex" xmlns:cx6="http://schemas.microsoft.com/office/drawing/2016/5/12/chartex" xmlns:cx7="http://schemas.microsoft.com/office/drawing/2016/5/13/chartex" xmlns:cx8="http://schemas.microsoft.com/office/drawing/2016/5/14/chartex" xmlns:mc="http://schemas.openxmlformats.org/markup-compatibility/2006" xmlns:aink="http://schemas.microsoft.com/office/drawing/2016/ink" xmlns:am3d="http://schemas.microsoft.com/office/drawing/2017/model3d" xmlns:o="urn:schemas-microsoft-com:office:office" xmlns:r="http://schemas.openxmlformats.org/officeDocument/2006/relationships" xmlns:m="http://schemas.openxmlformats.org/officeDocument/2006/math" xmlns:v="urn:schemas-microsoft-com:vml" xmlns:wp14="http://schemas.microsoft.com/office/word/2010/wordprocessingDrawing" xmlns:wp="http://schemas.openxmlformats.org/drawingml/2006/wordprocessingDrawing" xmlns:w10="urn:schemas-microsoft-com:office:word" xmlns:w="http://schemas.openxmlformats.org/wordprocessingml/2006/main" xmlns:w14="http://schemas.microsoft.com/office/word/2010/wordml" xmlns:w15="http://schemas.microsoft.com/office/word/2012/wordml" xmlns:w16cid="http://schemas.microsoft.com/office/word/2016/wordml/cid" xmlns:w16se="http://schemas.microsoft.com/office/word/2015/wordml/symex" xmlns:wpg="http://schemas.microsoft.com/office/word/2010/wordprocessingGroup" xmlns:wpi="http://schemas.microsoft.com/office/word/2010/wordprocessingInk" xmlns:wne="http://schemas.microsoft.com/office/word/2006/wordml" xmlns:wps="http://schemas.microsoft.com/office/word/2010/wordprocessingShape" mc:Ignorable="w14 w15 w16se w16cid wp14">
+<w:document xmlns:wpc="http://schemas.microsoft.com/office/word/2010/wordprocessingCanvas" xmlns:cx="http://schemas.microsoft.com/office/drawing/2014/chartex" xmlns:cx1="http://schemas.microsoft.com/office/drawing/2015/9/8/chartex" xmlns:cx2="http://schemas.microsoft.com/office/drawing/2015/10/21/chartex" xmlns:cx3="http://schemas.microsoft.com/office/drawing/2016/5/9/chartex" xmlns:cx4="http://schemas.microsoft.com/office/drawing/2016/5/10/chartex" xmlns:cx5="http://schemas.microsoft.com/office/drawing/2016/5/11/chartex" xmlns:cx6="http://schemas.microsoft.com/office/drawing/2016/5/12/chartex" xmlns:cx7="http://schemas.microsoft.com/office/drawing/2016/5/13/chartex" xmlns:cx8="http://schemas.microsoft.com/office/drawing/2016/5/14/chartex" xmlns:mc="http://schemas.openxmlformats.org/markup-compatibility/2006" xmlns:aink="http://schemas.microsoft.com/office/drawing/2016/ink" xmlns:am3d="http://schemas.microsoft.com/office/drawing/2017/model3d" xmlns:o="urn:schemas-microsoft-com:office:office" xmlns:r="http://schemas.openxmlformats.org/officeDocument/2006/relationships" xmlns:m="http://schemas.openxmlformats.org/officeDocument/2006/math" xmlns:v="urn:schemas-microsoft-com:vml" xmlns:wp14="http://schemas.microsoft.com/office/word/2010/wordprocessingDrawing" xmlns:wp="http://schemas.openxmlformats.org/drawingml/2006/wordprocessingDrawing" xmlns:w10="urn:schemas-microsoft-com:office:word" xmlns:w="http://schemas.openxmlformats.org/wordprocessingml/2006/main" xmlns:w14="http://schemas.microsoft.com/office/word/2010/wordml" xmlns:w15="http://schemas.microsoft.com/office/word/2012/wordml" xmlns:w16cex="http://schemas.microsoft.com/office/word/2018/wordml/cex" xmlns:w16cid="http://schemas.microsoft.com/office/word/2016/wordml/cid" xmlns:w16="http://schemas.microsoft.com/office/word/2018/wordml" xmlns:w16sdtdh="http://schemas.microsoft.com/office/word/2020/wordml/sdtdatahash" xmlns:w16se="http://schemas.microsoft.com/office/word/2015/wordml/symex" xmlns:wpg="http://schemas.microsoft.com/office/word/2010/wordprocessingGroup" xmlns:wpi="http://schemas.microsoft.com/office/word/2010/wordprocessingInk" xmlns:wne="http://schemas.microsoft.com/office/word/2006/wordml" xmlns:wps="http://schemas.microsoft.com/office/word/2010/wordprocessingShape" mc:Ignorable="w14 w15 w16se w16cid w16 w16cex w16sdtdh wp14">
   <w:body>
     <w:p>
       <w:pPr>
-        <w:pStyle w:val="Ttulo"/>
+        <w:pStyle w:val="Title"/>
         <w:jc w:val="both"/>
         <w:rPr>
-          <w:lang w:val="es-419"/>
-        </w:rPr>
-      </w:pPr>
-      <w:r>
-        <w:rPr>
-          <w:lang w:val="es-419"/>
+          <w:lang w:val="es-CO"/>
+        </w:rPr>
+      </w:pPr>
+      <w:r>
+        <w:rPr>
+          <w:lang w:val="es-CO"/>
         </w:rPr>
         <w:t>OBSERVACIONES DE LA PRACTICA</w:t>
       </w:r>
@@ -22,24 +22,24 @@
         <w:spacing w:after="0"/>
         <w:jc w:val="both"/>
         <w:rPr>
-          <w:lang w:val="es-419"/>
-        </w:rPr>
-      </w:pPr>
-      <w:r>
-        <w:rPr>
-          <w:lang w:val="es-419"/>
+          <w:lang w:val="es-CO"/>
+        </w:rPr>
+      </w:pPr>
+      <w:r>
+        <w:rPr>
+          <w:lang w:val="es-CO"/>
         </w:rPr>
         <w:t>Juan Pablo Rodríguez Briceño</w:t>
       </w:r>
       <w:r>
         <w:rPr>
-          <w:lang w:val="es-419"/>
+          <w:lang w:val="es-CO"/>
         </w:rPr>
         <w:t xml:space="preserve"> Cod </w:t>
       </w:r>
       <w:r>
         <w:rPr>
-          <w:lang w:val="es-419"/>
+          <w:lang w:val="es-CO"/>
         </w:rPr>
         <w:t>202022764</w:t>
       </w:r>
@@ -49,24 +49,24 @@
         <w:spacing w:after="0"/>
         <w:jc w:val="both"/>
         <w:rPr>
-          <w:lang w:val="es-419"/>
-        </w:rPr>
-      </w:pPr>
-      <w:r>
-        <w:rPr>
-          <w:lang w:val="es-419"/>
+          <w:lang w:val="es-CO"/>
+        </w:rPr>
+      </w:pPr>
+      <w:r>
+        <w:rPr>
+          <w:lang w:val="es-CO"/>
         </w:rPr>
         <w:t>Nicolas Perez Teran</w:t>
       </w:r>
       <w:r>
         <w:rPr>
-          <w:lang w:val="es-419"/>
+          <w:lang w:val="es-CO"/>
         </w:rPr>
         <w:t xml:space="preserve"> Cod </w:t>
       </w:r>
       <w:r>
         <w:rPr>
-          <w:lang w:val="es-419"/>
+          <w:lang w:val="es-CO"/>
         </w:rPr>
         <w:t>202116903</w:t>
       </w:r>
@@ -76,16 +76,19 @@
         <w:spacing w:after="0"/>
         <w:jc w:val="both"/>
         <w:rPr>
-          <w:lang w:val="es-419"/>
-        </w:rPr>
-      </w:pPr>
-      <w:r>
+          <w:lang w:val="es-CO"/>
+        </w:rPr>
+      </w:pPr>
+      <w:r>
+        <w:rPr>
+          <w:lang w:val="es-CO"/>
+        </w:rPr>
         <w:br/>
       </w:r>
     </w:p>
     <w:p>
       <w:pPr>
-        <w:pStyle w:val="Prrafodelista"/>
+        <w:pStyle w:val="ListParagraph"/>
         <w:numPr>
           <w:ilvl w:val="0"/>
           <w:numId w:val="1"/>
@@ -93,7 +96,7 @@
         <w:spacing w:after="0"/>
         <w:rPr>
           <w:rFonts w:ascii="Dax-Regular" w:hAnsi="Dax-Regular"/>
-          <w:lang w:val="es-419"/>
+          <w:lang w:val="es-CO"/>
         </w:rPr>
       </w:pPr>
       <w:r>
@@ -105,15 +108,14 @@
     </w:p>
     <w:p>
       <w:pPr>
-        <w:pStyle w:val="Prrafodelista"/>
+        <w:pStyle w:val="ListParagraph"/>
         <w:numPr>
           <w:ilvl w:val="1"/>
           <w:numId w:val="1"/>
         </w:numPr>
         <w:spacing w:after="0"/>
         <w:rPr>
-          <w:rFonts w:ascii="Dax-Regular" w:hAnsi="Dax-Regular"/>
-          <w:lang w:val="es-419"/>
+          <w:lang w:val="es-CO"/>
         </w:rPr>
       </w:pPr>
       <w:r>
@@ -121,16 +123,142 @@
           <w:rFonts w:ascii="Dax-Regular" w:hAnsi="Dax-Regular"/>
           <w:b/>
           <w:bCs/>
-          <w:lang w:val="es-419"/>
+          <w:lang w:val="es-CO"/>
         </w:rPr>
         <w:t>RTA:</w:t>
       </w:r>
       <w:r>
         <w:rPr>
           <w:rFonts w:ascii="Dax-Regular" w:hAnsi="Dax-Regular"/>
-          <w:lang w:val="es-419"/>
+          <w:lang w:val="es-CO"/>
         </w:rPr>
         <w:t xml:space="preserve"> </w:t>
+      </w:r>
+      <w:r>
+        <w:rPr>
+          <w:rFonts w:ascii="Dax-Regular" w:hAnsi="Dax-Regular"/>
+          <w:lang w:val="es-CO"/>
+        </w:rPr>
+        <w:t xml:space="preserve">Se </w:t>
+      </w:r>
+      <w:r>
+        <w:rPr>
+          <w:rFonts w:ascii="Dax-Regular" w:hAnsi="Dax-Regular"/>
+          <w:lang w:val="es-CO"/>
+        </w:rPr>
+        <w:t>crearían</w:t>
+      </w:r>
+      <w:r>
+        <w:rPr>
+          <w:rFonts w:ascii="Dax-Regular" w:hAnsi="Dax-Regular"/>
+          <w:lang w:val="es-CO"/>
+        </w:rPr>
+        <w:t xml:space="preserve"> 4 mapas; siendo el primero para </w:t>
+      </w:r>
+      <w:r>
+        <w:rPr>
+          <w:rFonts w:ascii="Dax-Regular" w:hAnsi="Dax-Regular"/>
+          <w:lang w:val="es-CO"/>
+        </w:rPr>
+        <w:t>ordenar los artistas con su ConstituentID</w:t>
+      </w:r>
+      <w:r>
+        <w:rPr>
+          <w:rFonts w:ascii="Dax-Regular" w:hAnsi="Dax-Regular"/>
+          <w:lang w:val="es-CO"/>
+        </w:rPr>
+        <w:t xml:space="preserve">, el resto </w:t>
+      </w:r>
+      <w:r>
+        <w:rPr>
+          <w:rFonts w:ascii="Dax-Regular" w:hAnsi="Dax-Regular"/>
+          <w:lang w:val="es-CO"/>
+        </w:rPr>
+        <w:t>corresponderían</w:t>
+      </w:r>
+      <w:r>
+        <w:rPr>
+          <w:rFonts w:ascii="Dax-Regular" w:hAnsi="Dax-Regular"/>
+          <w:lang w:val="es-CO"/>
+        </w:rPr>
+        <w:t xml:space="preserve"> al </w:t>
+      </w:r>
+      <w:r>
+        <w:rPr>
+          <w:rFonts w:ascii="Dax-Regular" w:hAnsi="Dax-Regular"/>
+          <w:lang w:val="es-CO"/>
+        </w:rPr>
+        <w:t>R</w:t>
+      </w:r>
+      <w:r>
+        <w:rPr>
+          <w:rFonts w:ascii="Dax-Regular" w:hAnsi="Dax-Regular"/>
+          <w:lang w:val="es-CO"/>
+        </w:rPr>
+        <w:t xml:space="preserve">eq 3, 4 y 5 porque estos requieren que se tome en cuenta una </w:t>
+      </w:r>
+      <w:r>
+        <w:rPr>
+          <w:rFonts w:ascii="Dax-Regular" w:hAnsi="Dax-Regular"/>
+          <w:lang w:val="es-CO"/>
+        </w:rPr>
+        <w:t>sección</w:t>
+      </w:r>
+      <w:r>
+        <w:rPr>
+          <w:rFonts w:ascii="Dax-Regular" w:hAnsi="Dax-Regular"/>
+          <w:lang w:val="es-CO"/>
+        </w:rPr>
+        <w:t xml:space="preserve"> especifica de un atributo que tenga la obra o el artista, esto permitiendo que sea </w:t>
+      </w:r>
+      <w:r>
+        <w:rPr>
+          <w:rFonts w:ascii="Dax-Regular" w:hAnsi="Dax-Regular"/>
+          <w:lang w:val="es-CO"/>
+        </w:rPr>
+        <w:t>más</w:t>
+      </w:r>
+      <w:r>
+        <w:rPr>
+          <w:rFonts w:ascii="Dax-Regular" w:hAnsi="Dax-Regular"/>
+          <w:lang w:val="es-CO"/>
+        </w:rPr>
+        <w:t xml:space="preserve"> </w:t>
+      </w:r>
+      <w:r>
+        <w:rPr>
+          <w:rFonts w:ascii="Dax-Regular" w:hAnsi="Dax-Regular"/>
+          <w:lang w:val="es-CO"/>
+        </w:rPr>
+        <w:t>rápido</w:t>
+      </w:r>
+      <w:r>
+        <w:rPr>
+          <w:rFonts w:ascii="Dax-Regular" w:hAnsi="Dax-Regular"/>
+          <w:lang w:val="es-CO"/>
+        </w:rPr>
+        <w:t xml:space="preserve"> el proceso de </w:t>
+      </w:r>
+      <w:r>
+        <w:rPr>
+          <w:rFonts w:ascii="Dax-Regular" w:hAnsi="Dax-Regular"/>
+          <w:lang w:val="es-CO"/>
+        </w:rPr>
+        <w:t xml:space="preserve">filtrar según el </w:t>
+      </w:r>
+      <w:r>
+        <w:rPr>
+          <w:rFonts w:ascii="Dax-Regular" w:hAnsi="Dax-Regular"/>
+          <w:lang w:val="es-CO"/>
+        </w:rPr>
+        <w:t>parámetro</w:t>
+      </w:r>
+      <w:r>
+        <w:rPr>
+          <w:rFonts w:ascii="Dax-Regular" w:hAnsi="Dax-Regular"/>
+          <w:lang w:val="es-CO"/>
+        </w:rPr>
+        <w:t>.</w:t>
       </w:r>
     </w:p>
     <w:p>
@@ -138,13 +266,13 @@
         <w:spacing w:after="0"/>
         <w:rPr>
           <w:rFonts w:ascii="Dax-Regular" w:hAnsi="Dax-Regular"/>
-          <w:lang w:val="es-419"/>
+          <w:lang w:val="es-CO"/>
         </w:rPr>
       </w:pPr>
     </w:p>
     <w:p>
       <w:pPr>
-        <w:pStyle w:val="Prrafodelista"/>
+        <w:pStyle w:val="ListParagraph"/>
         <w:numPr>
           <w:ilvl w:val="0"/>
           <w:numId w:val="1"/>
@@ -152,61 +280,19 @@
         <w:spacing w:after="0"/>
         <w:rPr>
           <w:rFonts w:ascii="Dax-Regular" w:hAnsi="Dax-Regular"/>
-          <w:lang w:val="es-419"/>
-        </w:rPr>
-      </w:pPr>
-      <w:r>
-        <w:rPr>
-          <w:lang w:val="es-CO"/>
-        </w:rPr>
-        <w:t xml:space="preserve">Según los índices propuestos ¿en qué caso usaría Linear </w:t>
-      </w:r>
-      <w:proofErr w:type="spellStart"/>
-      <w:r>
-        <w:rPr>
-          <w:lang w:val="es-CO"/>
-        </w:rPr>
-        <w:t>Probing</w:t>
-      </w:r>
-      <w:proofErr w:type="spellEnd"/>
-      <w:r>
-        <w:rPr>
-          <w:lang w:val="es-CO"/>
-        </w:rPr>
-        <w:t xml:space="preserve"> o </w:t>
-      </w:r>
-      <w:proofErr w:type="spellStart"/>
-      <w:r>
-        <w:rPr>
-          <w:lang w:val="es-CO"/>
-        </w:rPr>
-        <w:t>Separate</w:t>
-      </w:r>
-      <w:proofErr w:type="spellEnd"/>
-      <w:r>
-        <w:rPr>
-          <w:lang w:val="es-CO"/>
-        </w:rPr>
-        <w:t xml:space="preserve"> </w:t>
-      </w:r>
-      <w:proofErr w:type="spellStart"/>
-      <w:r>
-        <w:rPr>
-          <w:lang w:val="es-CO"/>
-        </w:rPr>
-        <w:t>Chaining</w:t>
-      </w:r>
-      <w:proofErr w:type="spellEnd"/>
-      <w:r>
-        <w:rPr>
-          <w:lang w:val="es-CO"/>
-        </w:rPr>
-        <w:t xml:space="preserve"> en estos índices? y ¿Por qué?</w:t>
+          <w:lang w:val="es-CO"/>
+        </w:rPr>
+      </w:pPr>
+      <w:r>
+        <w:rPr>
+          <w:lang w:val="es-CO"/>
+        </w:rPr>
+        <w:t>Según los índices propuestos ¿en qué caso usaría Linear Probing o Separate Chaining en estos índices? y ¿Por qué?</w:t>
       </w:r>
     </w:p>
     <w:p>
       <w:pPr>
-        <w:pStyle w:val="Prrafodelista"/>
+        <w:pStyle w:val="ListParagraph"/>
         <w:numPr>
           <w:ilvl w:val="1"/>
           <w:numId w:val="1"/>
@@ -214,7 +300,7 @@
         <w:spacing w:after="0"/>
         <w:rPr>
           <w:rFonts w:ascii="Dax-Regular" w:hAnsi="Dax-Regular"/>
-          <w:lang w:val="es-419"/>
+          <w:lang w:val="es-CO"/>
         </w:rPr>
       </w:pPr>
       <w:r>
@@ -222,30 +308,125 @@
           <w:rFonts w:ascii="Dax-Regular" w:hAnsi="Dax-Regular"/>
           <w:b/>
           <w:bCs/>
-          <w:lang w:val="es-419"/>
+          <w:lang w:val="es-CO"/>
         </w:rPr>
         <w:t>RTA:</w:t>
       </w:r>
       <w:r>
         <w:rPr>
           <w:rFonts w:ascii="Dax-Regular" w:hAnsi="Dax-Regular"/>
-          <w:lang w:val="es-419"/>
+          <w:lang w:val="es-CO"/>
         </w:rPr>
         <w:t xml:space="preserve"> </w:t>
+      </w:r>
+      <w:r>
+        <w:rPr>
+          <w:rFonts w:ascii="Dax-Regular" w:hAnsi="Dax-Regular"/>
+          <w:lang w:val="es-CO"/>
+        </w:rPr>
+        <w:t xml:space="preserve">Para el </w:t>
+      </w:r>
+      <w:r>
+        <w:rPr>
+          <w:rFonts w:ascii="Dax-Regular" w:hAnsi="Dax-Regular"/>
+          <w:lang w:val="es-CO"/>
+        </w:rPr>
+        <w:t>R</w:t>
+      </w:r>
+      <w:r>
+        <w:rPr>
+          <w:rFonts w:ascii="Dax-Regular" w:hAnsi="Dax-Regular"/>
+          <w:lang w:val="es-CO"/>
+        </w:rPr>
+        <w:t xml:space="preserve">eq. 3 que requiere los buscar por [“medium”] lo mejor es </w:t>
+      </w:r>
+      <w:r>
+        <w:rPr>
+          <w:rFonts w:ascii="Dax-Regular" w:hAnsi="Dax-Regular"/>
+          <w:lang w:val="es-CO"/>
+        </w:rPr>
+        <w:t>Linear Probing porque requier</w:t>
+      </w:r>
+      <w:r>
+        <w:rPr>
+          <w:rFonts w:ascii="Dax-Regular" w:hAnsi="Dax-Regular"/>
+          <w:lang w:val="es-CO"/>
+        </w:rPr>
+        <w:t xml:space="preserve">e muchos procesos y lo mejor es que se hagan lo </w:t>
+      </w:r>
+      <w:r>
+        <w:rPr>
+          <w:rFonts w:ascii="Dax-Regular" w:hAnsi="Dax-Regular"/>
+          <w:lang w:val="es-CO"/>
+        </w:rPr>
+        <w:t>más</w:t>
+      </w:r>
+      <w:r>
+        <w:rPr>
+          <w:rFonts w:ascii="Dax-Regular" w:hAnsi="Dax-Regular"/>
+          <w:lang w:val="es-CO"/>
+        </w:rPr>
+        <w:t xml:space="preserve"> </w:t>
+      </w:r>
+      <w:r>
+        <w:rPr>
+          <w:rFonts w:ascii="Dax-Regular" w:hAnsi="Dax-Regular"/>
+          <w:lang w:val="es-CO"/>
+        </w:rPr>
+        <w:t>rápido</w:t>
+      </w:r>
+      <w:r>
+        <w:rPr>
+          <w:rFonts w:ascii="Dax-Regular" w:hAnsi="Dax-Regular"/>
+          <w:lang w:val="es-CO"/>
+        </w:rPr>
+        <w:t xml:space="preserve"> posible</w:t>
+      </w:r>
+      <w:r>
+        <w:rPr>
+          <w:rFonts w:ascii="Dax-Regular" w:hAnsi="Dax-Regular"/>
+          <w:lang w:val="es-CO"/>
+        </w:rPr>
+        <w:t>, el 4 debe utilizar Separate Chaini</w:t>
+      </w:r>
+      <w:r>
+        <w:rPr>
+          <w:rFonts w:ascii="Dax-Regular" w:hAnsi="Dax-Regular"/>
+          <w:lang w:val="es-CO"/>
+        </w:rPr>
+        <w:t xml:space="preserve">ng porque si son muchos datos </w:t>
+      </w:r>
+      <w:r>
+        <w:rPr>
+          <w:rFonts w:ascii="Dax-Regular" w:hAnsi="Dax-Regular"/>
+          <w:lang w:val="es-CO"/>
+        </w:rPr>
+        <w:t>podría</w:t>
+      </w:r>
+      <w:r>
+        <w:rPr>
+          <w:rFonts w:ascii="Dax-Regular" w:hAnsi="Dax-Regular"/>
+          <w:lang w:val="es-CO"/>
+        </w:rPr>
+        <w:t xml:space="preserve"> ex</w:t>
+      </w:r>
+      <w:r>
+        <w:rPr>
+          <w:rFonts w:ascii="Dax-Regular" w:hAnsi="Dax-Regular"/>
+          <w:lang w:val="es-CO"/>
+        </w:rPr>
+        <w:t>ceder la capacidad de la memoria RAM.</w:t>
+      </w:r>
+      <w:r>
+        <w:rPr>
+          <w:lang w:val="es-CO"/>
+        </w:rPr>
+        <w:br/>
       </w:r>
     </w:p>
     <w:p>
       <w:pPr>
-        <w:spacing w:after="0"/>
-        <w:rPr>
-          <w:rFonts w:ascii="Dax-Regular" w:hAnsi="Dax-Regular"/>
-          <w:lang w:val="es-419"/>
-        </w:rPr>
-      </w:pPr>
-    </w:p>
-    <w:p>
-      <w:pPr>
-        <w:pStyle w:val="Prrafodelista"/>
+        <w:pStyle w:val="ListParagraph"/>
         <w:numPr>
           <w:ilvl w:val="0"/>
           <w:numId w:val="1"/>
@@ -253,41 +434,26 @@
         <w:spacing w:after="0"/>
         <w:rPr>
           <w:rFonts w:ascii="Dax-Regular" w:hAnsi="Dax-Regular"/>
-          <w:lang w:val="es-419"/>
-        </w:rPr>
-      </w:pPr>
-      <w:r>
-        <w:rPr>
-          <w:lang w:val="es-CO"/>
-        </w:rPr>
-        <w:t xml:space="preserve">Dado el número de elementos de los archivos </w:t>
-      </w:r>
-      <w:proofErr w:type="spellStart"/>
-      <w:r>
-        <w:rPr>
-          <w:lang w:val="es-CO"/>
-        </w:rPr>
-        <w:t>MoMA</w:t>
-      </w:r>
-      <w:proofErr w:type="spellEnd"/>
-      <w:r>
-        <w:rPr>
-          <w:lang w:val="es-CO"/>
-        </w:rPr>
-        <w:t>, ¿Cuál sería el factor de carga para estos índices según su mecanismo de colisión?</w:t>
+          <w:lang w:val="es-CO"/>
+        </w:rPr>
+      </w:pPr>
+      <w:r>
+        <w:rPr>
+          <w:lang w:val="es-CO"/>
+        </w:rPr>
+        <w:t>Dado el número de elementos de los archivos MoMA, ¿Cuál sería el factor de carga para estos índices según su mecanismo de colisión?</w:t>
       </w:r>
     </w:p>
     <w:p>
       <w:pPr>
-        <w:pStyle w:val="Prrafodelista"/>
+        <w:pStyle w:val="ListParagraph"/>
         <w:numPr>
           <w:ilvl w:val="1"/>
           <w:numId w:val="1"/>
         </w:numPr>
         <w:spacing w:after="0"/>
         <w:rPr>
-          <w:rFonts w:ascii="Dax-Regular" w:hAnsi="Dax-Regular"/>
-          <w:lang w:val="es-419"/>
+          <w:lang w:val="es-CO"/>
         </w:rPr>
       </w:pPr>
       <w:r>
@@ -295,30 +461,222 @@
           <w:rFonts w:ascii="Dax-Regular" w:hAnsi="Dax-Regular"/>
           <w:b/>
           <w:bCs/>
-          <w:lang w:val="es-419"/>
+          <w:lang w:val="es-CO"/>
         </w:rPr>
         <w:t>RTA:</w:t>
       </w:r>
       <w:r>
         <w:rPr>
           <w:rFonts w:ascii="Dax-Regular" w:hAnsi="Dax-Regular"/>
-          <w:lang w:val="es-419"/>
+          <w:lang w:val="es-CO"/>
         </w:rPr>
         <w:t xml:space="preserve"> </w:t>
+      </w:r>
+      <w:r>
+        <w:rPr>
+          <w:rFonts w:ascii="Dax-Regular" w:hAnsi="Dax-Regular"/>
+          <w:lang w:val="es-CO"/>
+        </w:rPr>
+        <w:t>En Separate Chaining, c</w:t>
+      </w:r>
+      <w:r>
+        <w:rPr>
+          <w:rFonts w:ascii="Dax-Regular" w:hAnsi="Dax-Regular"/>
+          <w:lang w:val="es-CO"/>
+        </w:rPr>
+        <w:t>omo</w:t>
+      </w:r>
+      <w:r>
+        <w:rPr>
+          <w:rFonts w:ascii="Dax-Regular" w:hAnsi="Dax-Regular"/>
+          <w:lang w:val="es-CO"/>
+        </w:rPr>
+        <w:t xml:space="preserve"> los datos so</w:t>
+      </w:r>
+      <w:r>
+        <w:rPr>
+          <w:rFonts w:ascii="Dax-Regular" w:hAnsi="Dax-Regular"/>
+          <w:lang w:val="es-CO"/>
+        </w:rPr>
+        <w:t xml:space="preserve">n </w:t>
+      </w:r>
+      <w:r>
+        <w:rPr>
+          <w:rFonts w:ascii="Dax-Regular" w:hAnsi="Dax-Regular"/>
+          <w:lang w:val="es-CO"/>
+        </w:rPr>
+        <w:t xml:space="preserve">138.112 creemos que lo mejor es que el factor de carga sea igual a </w:t>
+      </w:r>
+      <w:r>
+        <w:rPr>
+          <w:rFonts w:ascii="Dax-Regular" w:hAnsi="Dax-Regular"/>
+          <w:lang w:val="es-CO"/>
+        </w:rPr>
+        <w:t>2.0</w:t>
+      </w:r>
+      <w:r>
+        <w:rPr>
+          <w:rFonts w:ascii="Dax-Regular" w:hAnsi="Dax-Regular"/>
+          <w:lang w:val="es-CO"/>
+        </w:rPr>
+        <w:t xml:space="preserve"> debido a que son muchos dato</w:t>
+      </w:r>
+      <w:r>
+        <w:rPr>
+          <w:rFonts w:ascii="Dax-Regular" w:hAnsi="Dax-Regular"/>
+          <w:lang w:val="es-CO"/>
+        </w:rPr>
+        <w:t xml:space="preserve">s y </w:t>
+      </w:r>
+      <w:r>
+        <w:rPr>
+          <w:rFonts w:ascii="Dax-Regular" w:hAnsi="Dax-Regular"/>
+          <w:lang w:val="es-CO"/>
+        </w:rPr>
+        <w:t xml:space="preserve">se requiere que estos no </w:t>
+      </w:r>
+      <w:r>
+        <w:rPr>
+          <w:rFonts w:ascii="Dax-Regular" w:hAnsi="Dax-Regular"/>
+          <w:lang w:val="es-CO"/>
+        </w:rPr>
+        <w:t>terminen en un bucket con muchos elementos.</w:t>
       </w:r>
     </w:p>
     <w:p>
       <w:pPr>
+        <w:pStyle w:val="ListParagraph"/>
+        <w:numPr>
+          <w:ilvl w:val="1"/>
+          <w:numId w:val="1"/>
+        </w:numPr>
         <w:spacing w:after="0"/>
         <w:rPr>
-          <w:rFonts w:ascii="Dax-Regular" w:hAnsi="Dax-Regular"/>
-          <w:lang w:val="es-419"/>
-        </w:rPr>
-      </w:pPr>
+          <w:lang w:val="es-CO"/>
+        </w:rPr>
+      </w:pPr>
+      <w:r>
+        <w:rPr>
+          <w:rFonts w:ascii="Dax-Regular" w:hAnsi="Dax-Regular"/>
+          <w:lang w:val="es-CO"/>
+        </w:rPr>
+        <w:t>Para el caso de Li</w:t>
+      </w:r>
+      <w:r>
+        <w:rPr>
+          <w:rFonts w:ascii="Dax-Regular" w:hAnsi="Dax-Regular"/>
+          <w:lang w:val="es-CO"/>
+        </w:rPr>
+        <w:t>n</w:t>
+      </w:r>
+      <w:r>
+        <w:rPr>
+          <w:rFonts w:ascii="Dax-Regular" w:hAnsi="Dax-Regular"/>
+          <w:lang w:val="es-CO"/>
+        </w:rPr>
+        <w:t xml:space="preserve">ear </w:t>
+      </w:r>
+      <w:r>
+        <w:rPr>
+          <w:rFonts w:ascii="Dax-Regular" w:hAnsi="Dax-Regular"/>
+          <w:lang w:val="es-CO"/>
+        </w:rPr>
+        <w:t>Probing, creemos que lo ideal es que se utilice un factor de carga de 0.3 debido a que tener el doble de</w:t>
+      </w:r>
+      <w:r>
+        <w:rPr>
+          <w:rFonts w:ascii="Dax-Regular" w:hAnsi="Dax-Regular"/>
+          <w:lang w:val="es-CO"/>
+        </w:rPr>
+        <w:t xml:space="preserve"> </w:t>
+      </w:r>
+      <w:r>
+        <w:rPr>
+          <w:rFonts w:ascii="Dax-Regular" w:hAnsi="Dax-Regular"/>
+          <w:lang w:val="es-CO"/>
+        </w:rPr>
+        <w:t xml:space="preserve">la cantidad de datos es </w:t>
+      </w:r>
+      <w:r>
+        <w:rPr>
+          <w:rFonts w:ascii="Dax-Regular" w:hAnsi="Dax-Regular"/>
+          <w:lang w:val="es-CO"/>
+        </w:rPr>
+        <w:t>demasiado, pero al</w:t>
+      </w:r>
+      <w:r>
+        <w:rPr>
+          <w:rFonts w:ascii="Dax-Regular" w:hAnsi="Dax-Regular"/>
+          <w:lang w:val="es-CO"/>
+        </w:rPr>
+        <w:t xml:space="preserve"> </w:t>
+      </w:r>
+      <w:r>
+        <w:rPr>
+          <w:rFonts w:ascii="Dax-Regular" w:hAnsi="Dax-Regular"/>
+          <w:lang w:val="es-CO"/>
+        </w:rPr>
+        <w:t xml:space="preserve">mismo tiempo debemos saber que las colisiones </w:t>
+      </w:r>
+      <w:r>
+        <w:rPr>
+          <w:rFonts w:ascii="Dax-Regular" w:hAnsi="Dax-Regular"/>
+          <w:lang w:val="es-CO"/>
+        </w:rPr>
+        <w:t>podrían</w:t>
+      </w:r>
+      <w:r>
+        <w:rPr>
+          <w:rFonts w:ascii="Dax-Regular" w:hAnsi="Dax-Regular"/>
+          <w:lang w:val="es-CO"/>
+        </w:rPr>
+        <w:t xml:space="preserve"> </w:t>
+      </w:r>
+      <w:r>
+        <w:rPr>
+          <w:rFonts w:ascii="Dax-Regular" w:hAnsi="Dax-Regular"/>
+          <w:lang w:val="es-CO"/>
+        </w:rPr>
+        <w:t xml:space="preserve">ser un gran problema si los espacios son muy reducidos, por el </w:t>
+      </w:r>
+      <w:r>
+        <w:rPr>
+          <w:rFonts w:ascii="Dax-Regular" w:hAnsi="Dax-Regular"/>
+          <w:lang w:val="es-CO"/>
+        </w:rPr>
+        <w:t xml:space="preserve">mismo tema de que son </w:t>
+      </w:r>
+      <w:r>
+        <w:rPr>
+          <w:rFonts w:ascii="Dax-Regular" w:hAnsi="Dax-Regular"/>
+          <w:lang w:val="es-CO"/>
+        </w:rPr>
+        <w:t>muchos datos para almacenar</w:t>
+      </w:r>
+      <w:r>
+        <w:rPr>
+          <w:rFonts w:ascii="Dax-Regular" w:hAnsi="Dax-Regular"/>
+          <w:lang w:val="es-CO"/>
+        </w:rPr>
+        <w:t>.</w:t>
+      </w:r>
+      <w:r>
+        <w:rPr>
+          <w:rFonts w:ascii="Dax-Regular" w:hAnsi="Dax-Regular"/>
+          <w:lang w:val="es-CO"/>
+        </w:rPr>
+        <w:t xml:space="preserve"> </w:t>
+      </w:r>
+      <w:r>
+        <w:rPr>
+          <w:lang w:val="es-CO"/>
+        </w:rPr>
+        <w:br/>
+      </w:r>
     </w:p>
     <w:p>
       <w:pPr>
-        <w:pStyle w:val="Prrafodelista"/>
+        <w:pStyle w:val="ListParagraph"/>
         <w:numPr>
           <w:ilvl w:val="0"/>
           <w:numId w:val="1"/>
@@ -326,51 +684,93 @@
         <w:spacing w:after="0"/>
         <w:rPr>
           <w:rFonts w:ascii="Dax-Regular" w:hAnsi="Dax-Regular"/>
-          <w:lang w:val="es-419"/>
-        </w:rPr>
-      </w:pPr>
-      <w:r>
-        <w:rPr>
-          <w:lang w:val="es-CO"/>
-        </w:rPr>
-        <w:t xml:space="preserve">¿Qué diferencias en el tiempo de ejecución notan al ejecutar la cargar los datos al cambiar la configuración de Linear </w:t>
-      </w:r>
-      <w:proofErr w:type="spellStart"/>
-      <w:r>
-        <w:rPr>
-          <w:lang w:val="es-CO"/>
-        </w:rPr>
-        <w:t>Probing</w:t>
-      </w:r>
-      <w:proofErr w:type="spellEnd"/>
-      <w:r>
-        <w:rPr>
-          <w:lang w:val="es-CO"/>
-        </w:rPr>
-        <w:t xml:space="preserve"> a </w:t>
-      </w:r>
-      <w:proofErr w:type="spellStart"/>
-      <w:r>
-        <w:rPr>
-          <w:lang w:val="es-CO"/>
-        </w:rPr>
-        <w:t>Separate</w:t>
-      </w:r>
-      <w:proofErr w:type="spellEnd"/>
+          <w:lang w:val="es-CO"/>
+        </w:rPr>
+      </w:pPr>
+      <w:r>
+        <w:rPr>
+          <w:lang w:val="es-CO"/>
+        </w:rPr>
+        <w:t>¿Qué diferencias en el tiempo</w:t>
+      </w:r>
+      <w:r>
+        <w:rPr>
+          <w:lang w:val="es-CO"/>
+        </w:rPr>
+        <w:t xml:space="preserve"> de ejecución notan al ejecutar </w:t>
+      </w:r>
+      <w:r>
+        <w:rPr>
+          <w:lang w:val="es-CO"/>
+        </w:rPr>
+        <w:t>al</w:t>
+      </w:r>
+      <w:r>
+        <w:rPr>
+          <w:lang w:val="es-CO"/>
+        </w:rPr>
+        <w:t xml:space="preserve"> carga</w:t>
+      </w:r>
+      <w:r>
+        <w:rPr>
+          <w:lang w:val="es-CO"/>
+        </w:rPr>
+        <w:t>r</w:t>
+      </w:r>
       <w:r>
         <w:rPr>
           <w:lang w:val="es-CO"/>
         </w:rPr>
         <w:t xml:space="preserve"> </w:t>
       </w:r>
-      <w:proofErr w:type="spellStart"/>
-      <w:r>
-        <w:rPr>
-          <w:lang w:val="es-CO"/>
-        </w:rPr>
-        <w:t>Chaining</w:t>
-      </w:r>
-      <w:proofErr w:type="spellEnd"/>
+      <w:bookmarkStart w:id="0" w:name="_GoBack"/>
+      <w:bookmarkEnd w:id="0"/>
+      <w:r>
+        <w:rPr>
+          <w:lang w:val="es-CO"/>
+        </w:rPr>
+        <w:t>los datos</w:t>
+      </w:r>
+      <w:r>
+        <w:rPr>
+          <w:lang w:val="es-CO"/>
+        </w:rPr>
+        <w:t xml:space="preserve"> al cambiar la </w:t>
+      </w:r>
+      <w:r>
+        <w:rPr>
+          <w:lang w:val="es-CO"/>
+        </w:rPr>
+        <w:t xml:space="preserve">configuración de </w:t>
+      </w:r>
+      <w:r>
+        <w:rPr>
+          <w:b/>
+          <w:bCs/>
+          <w:lang w:val="es-CO"/>
+        </w:rPr>
+        <w:t>Linear Probing</w:t>
+      </w:r>
+      <w:r>
+        <w:rPr>
+          <w:lang w:val="es-CO"/>
+        </w:rPr>
+        <w:t xml:space="preserve"> </w:t>
+      </w:r>
+      <w:r>
+        <w:rPr>
+          <w:lang w:val="es-CO"/>
+        </w:rPr>
+        <w:t xml:space="preserve">a </w:t>
+      </w:r>
+      <w:r>
+        <w:rPr>
+          <w:b/>
+          <w:bCs/>
+          <w:lang w:val="es-CO"/>
+        </w:rPr>
+        <w:t>Separate Chaining</w:t>
+      </w:r>
       <w:r>
         <w:rPr>
           <w:lang w:val="es-CO"/>
@@ -380,7 +780,7 @@
     </w:p>
     <w:p>
       <w:pPr>
-        <w:pStyle w:val="Prrafodelista"/>
+        <w:pStyle w:val="ListParagraph"/>
         <w:numPr>
           <w:ilvl w:val="1"/>
           <w:numId w:val="1"/>
@@ -388,7 +788,7 @@
         <w:spacing w:after="0"/>
         <w:rPr>
           <w:rFonts w:ascii="Dax-Regular" w:hAnsi="Dax-Regular"/>
-          <w:lang w:val="es-419"/>
+          <w:lang w:val="es-CO"/>
         </w:rPr>
       </w:pPr>
       <w:r>
@@ -396,30 +796,129 @@
           <w:rFonts w:ascii="Dax-Regular" w:hAnsi="Dax-Regular"/>
           <w:b/>
           <w:bCs/>
-          <w:lang w:val="es-419"/>
+          <w:lang w:val="es-CO"/>
         </w:rPr>
         <w:t>RTA:</w:t>
       </w:r>
       <w:r>
         <w:rPr>
           <w:rFonts w:ascii="Dax-Regular" w:hAnsi="Dax-Regular"/>
-          <w:lang w:val="es-419"/>
+          <w:lang w:val="es-CO"/>
         </w:rPr>
         <w:t xml:space="preserve"> </w:t>
+      </w:r>
+      <w:r>
+        <w:rPr>
+          <w:rFonts w:ascii="Dax-Regular" w:hAnsi="Dax-Regular"/>
+          <w:lang w:val="es-CO"/>
+        </w:rPr>
+        <w:t xml:space="preserve"> </w:t>
+      </w:r>
+      <w:r>
+        <w:rPr>
+          <w:rFonts w:ascii="Dax-Regular" w:hAnsi="Dax-Regular"/>
+          <w:lang w:val="es-CO"/>
+        </w:rPr>
+        <w:t xml:space="preserve">El tiempo de ejecución usando Separate Chaining con un factor de carga de 4 fue de </w:t>
+      </w:r>
+      <w:r>
+        <w:rPr>
+          <w:rFonts w:ascii="Dax-Regular" w:hAnsi="Dax-Regular"/>
+          <w:lang w:val="es-CO"/>
+        </w:rPr>
+        <w:t>202328</w:t>
+      </w:r>
+      <w:r>
+        <w:rPr>
+          <w:rFonts w:ascii="Dax-Regular" w:hAnsi="Dax-Regular"/>
+          <w:lang w:val="es-CO"/>
+        </w:rPr>
+        <w:t>.125 ms</w:t>
+      </w:r>
+      <w:r>
+        <w:rPr>
+          <w:rFonts w:ascii="Dax-Regular" w:hAnsi="Dax-Regular"/>
+          <w:lang w:val="es-CO"/>
+        </w:rPr>
+        <w:t xml:space="preserve"> mientras que, usando Linear Probing con un factor de carga de 0.5</w:t>
+      </w:r>
+      <w:r>
+        <w:rPr>
+          <w:rFonts w:ascii="Dax-Regular" w:hAnsi="Dax-Regular"/>
+          <w:lang w:val="es-CO"/>
+        </w:rPr>
+        <w:t xml:space="preserve">, el tiempo de ejecución fue de </w:t>
+      </w:r>
+      <w:r>
+        <w:rPr>
+          <w:rFonts w:ascii="Dax-Regular" w:hAnsi="Dax-Regular"/>
+          <w:lang w:val="es-CO"/>
+        </w:rPr>
+        <w:t>201109.375 ms</w:t>
+      </w:r>
+      <w:r>
+        <w:rPr>
+          <w:rFonts w:ascii="Dax-Regular" w:hAnsi="Dax-Regular"/>
+          <w:lang w:val="es-CO"/>
+        </w:rPr>
+        <w:t>.</w:t>
+      </w:r>
+      <w:r>
+        <w:rPr>
+          <w:rFonts w:ascii="Dax-Regular" w:hAnsi="Dax-Regular"/>
+          <w:lang w:val="es-CO"/>
+        </w:rPr>
+        <w:t xml:space="preserve"> </w:t>
+      </w:r>
+      <w:r>
+        <w:rPr>
+          <w:rFonts w:ascii="Dax-Regular" w:hAnsi="Dax-Regular"/>
+          <w:lang w:val="es-CO"/>
+        </w:rPr>
+        <w:t xml:space="preserve">Podemos concluir que Linear Probing con 0.5 en ambos mapas hace que el proceso se ejecute notoriamente </w:t>
+      </w:r>
+      <w:r>
+        <w:rPr>
+          <w:rFonts w:ascii="Dax-Regular" w:hAnsi="Dax-Regular"/>
+          <w:lang w:val="es-CO"/>
+        </w:rPr>
+        <w:t>más</w:t>
+      </w:r>
+      <w:r>
+        <w:rPr>
+          <w:rFonts w:ascii="Dax-Regular" w:hAnsi="Dax-Regular"/>
+          <w:lang w:val="es-CO"/>
+        </w:rPr>
+        <w:t xml:space="preserve"> rápido que como lo fue con Separate Chaining (Cabe destacar que </w:t>
+      </w:r>
+      <w:r>
+        <w:rPr>
+          <w:rFonts w:ascii="Dax-Regular" w:hAnsi="Dax-Regular"/>
+          <w:lang w:val="es-CO"/>
+        </w:rPr>
+        <w:t>se uso el csv</w:t>
+      </w:r>
+      <w:r>
+        <w:rPr>
+          <w:rFonts w:ascii="Dax-Regular" w:hAnsi="Dax-Regular"/>
+          <w:lang w:val="es-CO"/>
+        </w:rPr>
+        <w:t xml:space="preserve"> small para esta prueba)</w:t>
       </w:r>
     </w:p>
     <w:p>
       <w:pPr>
+        <w:pStyle w:val="ListParagraph"/>
         <w:spacing w:after="0"/>
         <w:rPr>
           <w:rFonts w:ascii="Dax-Regular" w:hAnsi="Dax-Regular"/>
-          <w:lang w:val="es-419"/>
+          <w:lang w:val="es-CO"/>
         </w:rPr>
       </w:pPr>
     </w:p>
     <w:p>
       <w:pPr>
-        <w:pStyle w:val="Prrafodelista"/>
+        <w:pStyle w:val="ListParagraph"/>
         <w:numPr>
           <w:ilvl w:val="0"/>
           <w:numId w:val="1"/>
@@ -427,33 +926,19 @@
         <w:spacing w:after="0"/>
         <w:rPr>
           <w:rFonts w:ascii="Dax-Regular" w:hAnsi="Dax-Regular"/>
-          <w:lang w:val="es-ES"/>
-        </w:rPr>
-      </w:pPr>
-      <w:r>
-        <w:rPr>
-          <w:lang w:val="es-CO"/>
-        </w:rPr>
-        <w:t xml:space="preserve">¿Qué configuración de ADT </w:t>
-      </w:r>
-      <w:proofErr w:type="spellStart"/>
-      <w:r>
-        <w:rPr>
-          <w:lang w:val="es-CO"/>
-        </w:rPr>
-        <w:t>Map</w:t>
-      </w:r>
-      <w:proofErr w:type="spellEnd"/>
-      <w:r>
-        <w:rPr>
-          <w:lang w:val="es-CO"/>
-        </w:rPr>
-        <w:t xml:space="preserve"> escogería para el índice de técnicas o medios?, especifique el mecanismo de colisión, el factor de carga y el numero inicial de elementos.</w:t>
+          <w:lang w:val="es-CO"/>
+        </w:rPr>
+      </w:pPr>
+      <w:r>
+        <w:rPr>
+          <w:lang w:val="es-CO"/>
+        </w:rPr>
+        <w:t>¿Qué configuración de ADT Map escogería para el índice de técnicas o medios?, especifique el mecanismo de colisión, el factor de carga y el numero inicial de elementos.</w:t>
       </w:r>
     </w:p>
     <w:p>
       <w:pPr>
-        <w:pStyle w:val="Prrafodelista"/>
+        <w:pStyle w:val="ListParagraph"/>
         <w:numPr>
           <w:ilvl w:val="1"/>
           <w:numId w:val="1"/>
@@ -461,7 +946,7 @@
         <w:spacing w:after="0"/>
         <w:rPr>
           <w:rFonts w:ascii="Dax-Regular" w:hAnsi="Dax-Regular"/>
-          <w:lang w:val="es-ES"/>
+          <w:lang w:val="es-CO"/>
         </w:rPr>
       </w:pPr>
       <w:r>
@@ -469,14 +954,14 @@
           <w:rFonts w:ascii="Dax-Regular" w:hAnsi="Dax-Regular"/>
           <w:b/>
           <w:bCs/>
-          <w:lang w:val="es-ES"/>
+          <w:lang w:val="es-CO"/>
         </w:rPr>
         <w:t>RTA:</w:t>
       </w:r>
       <w:r>
         <w:rPr>
           <w:rFonts w:ascii="Dax-Regular" w:hAnsi="Dax-Regular"/>
-          <w:lang w:val="es-ES"/>
+          <w:lang w:val="es-CO"/>
         </w:rPr>
         <w:t xml:space="preserve"> </w:t>
       </w:r>
@@ -489,7 +974,7 @@
     </w:p>
     <w:p>
       <w:pPr>
-        <w:pStyle w:val="Prrafodelista"/>
+        <w:pStyle w:val="ListParagraph"/>
         <w:numPr>
           <w:ilvl w:val="0"/>
           <w:numId w:val="1"/>
@@ -497,33 +982,19 @@
         <w:spacing w:after="0"/>
         <w:rPr>
           <w:rFonts w:ascii="Dax-Regular" w:hAnsi="Dax-Regular"/>
-          <w:lang w:val="es-ES"/>
-        </w:rPr>
-      </w:pPr>
-      <w:r>
-        <w:rPr>
-          <w:lang w:val="es-CO"/>
-        </w:rPr>
-        <w:t xml:space="preserve">¿Qué configuración de ADT </w:t>
-      </w:r>
-      <w:proofErr w:type="spellStart"/>
-      <w:r>
-        <w:rPr>
-          <w:lang w:val="es-CO"/>
-        </w:rPr>
-        <w:t>Map</w:t>
-      </w:r>
-      <w:proofErr w:type="spellEnd"/>
-      <w:r>
-        <w:rPr>
-          <w:lang w:val="es-CO"/>
-        </w:rPr>
-        <w:t xml:space="preserve"> escogería para el índice de nacionalidades?, especifique el mecanismo de colisión, el factor de carga y el numero inicial de elementos.</w:t>
+          <w:lang w:val="es-CO"/>
+        </w:rPr>
+      </w:pPr>
+      <w:r>
+        <w:rPr>
+          <w:lang w:val="es-CO"/>
+        </w:rPr>
+        <w:t>¿Qué configuración de ADT Map escogería para el índice de nacionalidades?, especifique el mecanismo de colisión, el factor de carga y el numero inicial de elementos.</w:t>
       </w:r>
     </w:p>
     <w:p>
       <w:pPr>
-        <w:pStyle w:val="Prrafodelista"/>
+        <w:pStyle w:val="ListParagraph"/>
         <w:numPr>
           <w:ilvl w:val="1"/>
           <w:numId w:val="1"/>
@@ -531,7 +1002,7 @@
         <w:spacing w:after="0"/>
         <w:rPr>
           <w:rFonts w:ascii="Dax-Regular" w:hAnsi="Dax-Regular"/>
-          <w:lang w:val="es-ES"/>
+          <w:lang w:val="es-CO"/>
         </w:rPr>
       </w:pPr>
       <w:r>
@@ -539,19 +1010,17 @@
           <w:rFonts w:ascii="Dax-Regular" w:hAnsi="Dax-Regular"/>
           <w:b/>
           <w:bCs/>
-          <w:lang w:val="es-ES"/>
+          <w:lang w:val="es-CO"/>
         </w:rPr>
         <w:t>RTA:</w:t>
       </w:r>
       <w:r>
         <w:rPr>
           <w:rFonts w:ascii="Dax-Regular" w:hAnsi="Dax-Regular"/>
-          <w:lang w:val="es-ES"/>
+          <w:lang w:val="es-CO"/>
         </w:rPr>
         <w:t xml:space="preserve"> </w:t>
       </w:r>
-      <w:bookmarkStart w:id="0" w:name="_GoBack"/>
-      <w:bookmarkEnd w:id="0"/>
     </w:p>
     <w:sectPr>
       <w:pgSz w:w="12240" w:h="15840"/>
@@ -564,12 +1033,98 @@
 </file>
 
 <file path=word/numbering.xml><?xml version="1.0" encoding="utf-8"?>
-<w:numbering xmlns:wpc="http://schemas.microsoft.com/office/word/2010/wordprocessingCanvas" xmlns:cx="http://schemas.microsoft.com/office/drawing/2014/chartex" xmlns:cx1="http://schemas.microsoft.com/office/drawing/2015/9/8/chartex" xmlns:cx2="http://schemas.microsoft.com/office/drawing/2015/10/21/chartex" xmlns:cx3="http://schemas.microsoft.com/office/drawing/2016/5/9/chartex" xmlns:cx4="http://schemas.microsoft.com/office/drawing/2016/5/10/chartex" xmlns:cx5="http://schemas.microsoft.com/office/drawing/2016/5/11/chartex" xmlns:cx6="http://schemas.microsoft.com/office/drawing/2016/5/12/chartex" xmlns:cx7="http://schemas.microsoft.com/office/drawing/2016/5/13/chartex" xmlns:cx8="http://schemas.microsoft.com/office/drawing/2016/5/14/chartex" xmlns:mc="http://schemas.openxmlformats.org/markup-compatibility/2006" xmlns:aink="http://schemas.microsoft.com/office/drawing/2016/ink" xmlns:am3d="http://schemas.microsoft.com/office/drawing/2017/model3d" xmlns:o="urn:schemas-microsoft-com:office:office" xmlns:r="http://schemas.openxmlformats.org/officeDocument/2006/relationships" xmlns:m="http://schemas.openxmlformats.org/officeDocument/2006/math" xmlns:v="urn:schemas-microsoft-com:vml" xmlns:wp14="http://schemas.microsoft.com/office/word/2010/wordprocessingDrawing" xmlns:wp="http://schemas.openxmlformats.org/drawingml/2006/wordprocessingDrawing" xmlns:w10="urn:schemas-microsoft-com:office:word" xmlns:w="http://schemas.openxmlformats.org/wordprocessingml/2006/main" xmlns:w14="http://schemas.microsoft.com/office/word/2010/wordml" xmlns:w15="http://schemas.microsoft.com/office/word/2012/wordml" xmlns:w16cid="http://schemas.microsoft.com/office/word/2016/wordml/cid" xmlns:w16se="http://schemas.microsoft.com/office/word/2015/wordml/symex" xmlns:wpg="http://schemas.microsoft.com/office/word/2010/wordprocessingGroup" xmlns:wpi="http://schemas.microsoft.com/office/word/2010/wordprocessingInk" xmlns:wne="http://schemas.microsoft.com/office/word/2006/wordml" xmlns:wps="http://schemas.microsoft.com/office/word/2010/wordprocessingShape" mc:Ignorable="w14 w15 w16se w16cid wp14">
+<w:numbering xmlns:wpc="http://schemas.microsoft.com/office/word/2010/wordprocessingCanvas" xmlns:cx="http://schemas.microsoft.com/office/drawing/2014/chartex" xmlns:cx1="http://schemas.microsoft.com/office/drawing/2015/9/8/chartex" xmlns:cx2="http://schemas.microsoft.com/office/drawing/2015/10/21/chartex" xmlns:cx3="http://schemas.microsoft.com/office/drawing/2016/5/9/chartex" xmlns:cx4="http://schemas.microsoft.com/office/drawing/2016/5/10/chartex" xmlns:cx5="http://schemas.microsoft.com/office/drawing/2016/5/11/chartex" xmlns:cx6="http://schemas.microsoft.com/office/drawing/2016/5/12/chartex" xmlns:cx7="http://schemas.microsoft.com/office/drawing/2016/5/13/chartex" xmlns:cx8="http://schemas.microsoft.com/office/drawing/2016/5/14/chartex" xmlns:mc="http://schemas.openxmlformats.org/markup-compatibility/2006" xmlns:aink="http://schemas.microsoft.com/office/drawing/2016/ink" xmlns:am3d="http://schemas.microsoft.com/office/drawing/2017/model3d" xmlns:o="urn:schemas-microsoft-com:office:office" xmlns:r="http://schemas.openxmlformats.org/officeDocument/2006/relationships" xmlns:m="http://schemas.openxmlformats.org/officeDocument/2006/math" xmlns:v="urn:schemas-microsoft-com:vml" xmlns:wp14="http://schemas.microsoft.com/office/word/2010/wordprocessingDrawing" xmlns:wp="http://schemas.openxmlformats.org/drawingml/2006/wordprocessingDrawing" xmlns:w10="urn:schemas-microsoft-com:office:word" xmlns:w="http://schemas.openxmlformats.org/wordprocessingml/2006/main" xmlns:w14="http://schemas.microsoft.com/office/word/2010/wordml" xmlns:w15="http://schemas.microsoft.com/office/word/2012/wordml" xmlns:w16cex="http://schemas.microsoft.com/office/word/2018/wordml/cex" xmlns:w16cid="http://schemas.microsoft.com/office/word/2016/wordml/cid" xmlns:w16="http://schemas.microsoft.com/office/word/2018/wordml" xmlns:w16sdtdh="http://schemas.microsoft.com/office/word/2020/wordml/sdtdatahash" xmlns:w16se="http://schemas.microsoft.com/office/word/2015/wordml/symex" xmlns:wpg="http://schemas.microsoft.com/office/word/2010/wordprocessingGroup" xmlns:wpi="http://schemas.microsoft.com/office/word/2010/wordprocessingInk" xmlns:wne="http://schemas.microsoft.com/office/word/2006/wordml" xmlns:wps="http://schemas.microsoft.com/office/word/2010/wordprocessingShape" mc:Ignorable="w14 w15 w16se w16cid w16 w16cex w16sdtdh wp14">
   <w:abstractNum w:abstractNumId="0" w15:restartNumberingAfterBreak="0">
+    <w:nsid w:val="3E6571C3"/>
+    <w:multiLevelType w:val="hybridMultilevel"/>
+    <w:tmpl w:val="2A2E7E74"/>
+    <w:lvl w:ilvl="0" w:tplc="240A000F">
+      <w:start w:val="1"/>
+      <w:numFmt w:val="decimal"/>
+      <w:lvlText w:val="%1."/>
+      <w:lvlJc w:val="left"/>
+      <w:pPr>
+        <w:ind w:left="720" w:hanging="360"/>
+      </w:pPr>
+    </w:lvl>
+    <w:lvl w:ilvl="1" w:tplc="240A0019" w:tentative="1">
+      <w:start w:val="1"/>
+      <w:numFmt w:val="lowerLetter"/>
+      <w:lvlText w:val="%2."/>
+      <w:lvlJc w:val="left"/>
+      <w:pPr>
+        <w:ind w:left="1440" w:hanging="360"/>
+      </w:pPr>
+    </w:lvl>
+    <w:lvl w:ilvl="2" w:tplc="240A001B" w:tentative="1">
+      <w:start w:val="1"/>
+      <w:numFmt w:val="lowerRoman"/>
+      <w:lvlText w:val="%3."/>
+      <w:lvlJc w:val="right"/>
+      <w:pPr>
+        <w:ind w:left="2160" w:hanging="180"/>
+      </w:pPr>
+    </w:lvl>
+    <w:lvl w:ilvl="3" w:tplc="240A000F" w:tentative="1">
+      <w:start w:val="1"/>
+      <w:numFmt w:val="decimal"/>
+      <w:lvlText w:val="%4."/>
+      <w:lvlJc w:val="left"/>
+      <w:pPr>
+        <w:ind w:left="2880" w:hanging="360"/>
+      </w:pPr>
+    </w:lvl>
+    <w:lvl w:ilvl="4" w:tplc="240A0019" w:tentative="1">
+      <w:start w:val="1"/>
+      <w:numFmt w:val="lowerLetter"/>
+      <w:lvlText w:val="%5."/>
+      <w:lvlJc w:val="left"/>
+      <w:pPr>
+        <w:ind w:left="3600" w:hanging="360"/>
+      </w:pPr>
+    </w:lvl>
+    <w:lvl w:ilvl="5" w:tplc="240A001B" w:tentative="1">
+      <w:start w:val="1"/>
+      <w:numFmt w:val="lowerRoman"/>
+      <w:lvlText w:val="%6."/>
+      <w:lvlJc w:val="right"/>
+      <w:pPr>
+        <w:ind w:left="4320" w:hanging="180"/>
+      </w:pPr>
+    </w:lvl>
+    <w:lvl w:ilvl="6" w:tplc="240A000F" w:tentative="1">
+      <w:start w:val="1"/>
+      <w:numFmt w:val="decimal"/>
+      <w:lvlText w:val="%7."/>
+      <w:lvlJc w:val="left"/>
+      <w:pPr>
+        <w:ind w:left="5040" w:hanging="360"/>
+      </w:pPr>
+    </w:lvl>
+    <w:lvl w:ilvl="7" w:tplc="240A0019" w:tentative="1">
+      <w:start w:val="1"/>
+      <w:numFmt w:val="lowerLetter"/>
+      <w:lvlText w:val="%8."/>
+      <w:lvlJc w:val="left"/>
+      <w:pPr>
+        <w:ind w:left="5760" w:hanging="360"/>
+      </w:pPr>
+    </w:lvl>
+    <w:lvl w:ilvl="8" w:tplc="240A001B" w:tentative="1">
+      <w:start w:val="1"/>
+      <w:numFmt w:val="lowerRoman"/>
+      <w:lvlText w:val="%9."/>
+      <w:lvlJc w:val="right"/>
+      <w:pPr>
+        <w:ind w:left="6480" w:hanging="180"/>
+      </w:pPr>
+    </w:lvl>
+  </w:abstractNum>
+  <w:abstractNum w:abstractNumId="1" w15:restartNumberingAfterBreak="0">
     <w:nsid w:val="446D4DDB"/>
-    <w:multiLevelType w:val="multilevel"/>
+    <w:multiLevelType w:val="hybridMultilevel"/>
     <w:tmpl w:val="0409001D"/>
-    <w:lvl w:ilvl="0">
+    <w:lvl w:ilvl="0" w:tplc="FE4656CA">
       <w:start w:val="1"/>
       <w:numFmt w:val="decimal"/>
       <w:lvlText w:val="%1)"/>
@@ -577,11 +1132,8 @@
       <w:pPr>
         <w:ind w:left="360" w:hanging="360"/>
       </w:pPr>
-      <w:rPr>
-        <w:rFonts w:hint="default"/>
-      </w:rPr>
     </w:lvl>
-    <w:lvl w:ilvl="1">
+    <w:lvl w:ilvl="1" w:tplc="EEFA6C14">
       <w:start w:val="1"/>
       <w:numFmt w:val="lowerLetter"/>
       <w:lvlText w:val="%2)"/>
@@ -589,11 +1141,8 @@
       <w:pPr>
         <w:ind w:left="720" w:hanging="360"/>
       </w:pPr>
-      <w:rPr>
-        <w:rFonts w:hint="default"/>
-      </w:rPr>
     </w:lvl>
-    <w:lvl w:ilvl="2">
+    <w:lvl w:ilvl="2" w:tplc="D72E80CA">
       <w:start w:val="1"/>
       <w:numFmt w:val="lowerRoman"/>
       <w:lvlText w:val="%3)"/>
@@ -601,11 +1150,8 @@
       <w:pPr>
         <w:ind w:left="1080" w:hanging="360"/>
       </w:pPr>
-      <w:rPr>
-        <w:rFonts w:hint="default"/>
-      </w:rPr>
     </w:lvl>
-    <w:lvl w:ilvl="3">
+    <w:lvl w:ilvl="3" w:tplc="356CD124">
       <w:start w:val="1"/>
       <w:numFmt w:val="decimal"/>
       <w:lvlText w:val="(%4)"/>
@@ -613,11 +1159,8 @@
       <w:pPr>
         <w:ind w:left="1440" w:hanging="360"/>
       </w:pPr>
-      <w:rPr>
-        <w:rFonts w:hint="default"/>
-      </w:rPr>
     </w:lvl>
-    <w:lvl w:ilvl="4">
+    <w:lvl w:ilvl="4" w:tplc="E1D40448">
       <w:start w:val="1"/>
       <w:numFmt w:val="lowerLetter"/>
       <w:lvlText w:val="(%5)"/>
@@ -625,11 +1168,8 @@
       <w:pPr>
         <w:ind w:left="1800" w:hanging="360"/>
       </w:pPr>
-      <w:rPr>
-        <w:rFonts w:hint="default"/>
-      </w:rPr>
     </w:lvl>
-    <w:lvl w:ilvl="5">
+    <w:lvl w:ilvl="5" w:tplc="8F5AFE02">
       <w:start w:val="1"/>
       <w:numFmt w:val="lowerRoman"/>
       <w:lvlText w:val="(%6)"/>
@@ -637,11 +1177,8 @@
       <w:pPr>
         <w:ind w:left="2160" w:hanging="360"/>
       </w:pPr>
-      <w:rPr>
-        <w:rFonts w:hint="default"/>
-      </w:rPr>
     </w:lvl>
-    <w:lvl w:ilvl="6">
+    <w:lvl w:ilvl="6" w:tplc="58CC0368">
       <w:start w:val="1"/>
       <w:numFmt w:val="decimal"/>
       <w:lvlText w:val="%7."/>
@@ -649,11 +1186,8 @@
       <w:pPr>
         <w:ind w:left="2520" w:hanging="360"/>
       </w:pPr>
-      <w:rPr>
-        <w:rFonts w:hint="default"/>
-      </w:rPr>
     </w:lvl>
-    <w:lvl w:ilvl="7">
+    <w:lvl w:ilvl="7" w:tplc="22E87210">
       <w:start w:val="1"/>
       <w:numFmt w:val="lowerLetter"/>
       <w:lvlText w:val="%8."/>
@@ -661,11 +1195,8 @@
       <w:pPr>
         <w:ind w:left="2880" w:hanging="360"/>
       </w:pPr>
-      <w:rPr>
-        <w:rFonts w:hint="default"/>
-      </w:rPr>
     </w:lvl>
-    <w:lvl w:ilvl="8">
+    <w:lvl w:ilvl="8" w:tplc="2F3A445E">
       <w:start w:val="1"/>
       <w:numFmt w:val="lowerRoman"/>
       <w:lvlText w:val="%9."/>
@@ -673,19 +1204,19 @@
       <w:pPr>
         <w:ind w:left="3240" w:hanging="360"/>
       </w:pPr>
-      <w:rPr>
-        <w:rFonts w:hint="default"/>
-      </w:rPr>
     </w:lvl>
   </w:abstractNum>
   <w:num w:numId="1">
+    <w:abstractNumId w:val="1"/>
+  </w:num>
+  <w:num w:numId="2">
     <w:abstractNumId w:val="0"/>
   </w:num>
 </w:numbering>
 </file>
 
 <file path=word/styles.xml><?xml version="1.0" encoding="utf-8"?>
-<w:styles xmlns:mc="http://schemas.openxmlformats.org/markup-compatibility/2006" xmlns:r="http://schemas.openxmlformats.org/officeDocument/2006/relationships" xmlns:w="http://schemas.openxmlformats.org/wordprocessingml/2006/main" xmlns:w14="http://schemas.microsoft.com/office/word/2010/wordml" xmlns:w15="http://schemas.microsoft.com/office/word/2012/wordml" xmlns:w16cid="http://schemas.microsoft.com/office/word/2016/wordml/cid" xmlns:w16se="http://schemas.microsoft.com/office/word/2015/wordml/symex" mc:Ignorable="w14 w15 w16se w16cid">
+<w:styles xmlns:mc="http://schemas.openxmlformats.org/markup-compatibility/2006" xmlns:r="http://schemas.openxmlformats.org/officeDocument/2006/relationships" xmlns:w="http://schemas.openxmlformats.org/wordprocessingml/2006/main" xmlns:w14="http://schemas.microsoft.com/office/word/2010/wordml" xmlns:w15="http://schemas.microsoft.com/office/word/2012/wordml" xmlns:w16cex="http://schemas.microsoft.com/office/word/2018/wordml/cex" xmlns:w16cid="http://schemas.microsoft.com/office/word/2016/wordml/cid" xmlns:w16="http://schemas.microsoft.com/office/word/2018/wordml" xmlns:w16sdtdh="http://schemas.microsoft.com/office/word/2020/wordml/sdtdatahash" xmlns:w16se="http://schemas.microsoft.com/office/word/2015/wordml/symex" mc:Ignorable="w14 w15 w16se w16cid w16 w16cex w16sdtdh">
   <w:docDefaults>
     <w:rPrDefault>
       <w:rPr>
@@ -1086,13 +1617,13 @@
       <w:noProof/>
     </w:rPr>
   </w:style>
-  <w:style w:type="character" w:default="1" w:styleId="Fuentedeprrafopredeter">
+  <w:style w:type="character" w:default="1" w:styleId="DefaultParagraphFont">
     <w:name w:val="Default Paragraph Font"/>
     <w:uiPriority w:val="1"/>
     <w:semiHidden/>
     <w:unhideWhenUsed/>
   </w:style>
-  <w:style w:type="table" w:default="1" w:styleId="Tablanormal">
+  <w:style w:type="table" w:default="1" w:styleId="TableNormal">
     <w:name w:val="Normal Table"/>
     <w:uiPriority w:val="99"/>
     <w:semiHidden/>
@@ -1107,17 +1638,17 @@
       </w:tblCellMar>
     </w:tblPr>
   </w:style>
-  <w:style w:type="numbering" w:default="1" w:styleId="Sinlista">
+  <w:style w:type="numbering" w:default="1" w:styleId="NoList">
     <w:name w:val="No List"/>
     <w:uiPriority w:val="99"/>
     <w:semiHidden/>
     <w:unhideWhenUsed/>
   </w:style>
-  <w:style w:type="paragraph" w:styleId="Ttulo">
+  <w:style w:type="paragraph" w:styleId="Title">
     <w:name w:val="Title"/>
     <w:basedOn w:val="Normal"/>
     <w:next w:val="Normal"/>
-    <w:link w:val="TtuloCar"/>
+    <w:link w:val="TitleChar"/>
     <w:uiPriority w:val="10"/>
     <w:qFormat/>
     <w:rsid w:val="00BA3B38"/>
@@ -1133,10 +1664,10 @@
       <w:szCs w:val="56"/>
     </w:rPr>
   </w:style>
-  <w:style w:type="character" w:customStyle="1" w:styleId="TtuloCar">
-    <w:name w:val="Título Car"/>
-    <w:basedOn w:val="Fuentedeprrafopredeter"/>
-    <w:link w:val="Ttulo"/>
+  <w:style w:type="character" w:customStyle="1" w:styleId="TitleChar">
+    <w:name w:val="Title Char"/>
+    <w:basedOn w:val="DefaultParagraphFont"/>
+    <w:link w:val="Title"/>
     <w:uiPriority w:val="10"/>
     <w:rsid w:val="00BA3B38"/>
     <w:rPr>
@@ -1148,7 +1679,7 @@
       <w:szCs w:val="56"/>
     </w:rPr>
   </w:style>
-  <w:style w:type="paragraph" w:styleId="Prrafodelista">
+  <w:style w:type="paragraph" w:styleId="ListParagraph">
     <w:name w:val="List Paragraph"/>
     <w:basedOn w:val="Normal"/>
     <w:uiPriority w:val="34"/>
@@ -1162,9 +1693,9 @@
       <w:noProof w:val="0"/>
     </w:rPr>
   </w:style>
-  <w:style w:type="character" w:styleId="Refdecomentario">
+  <w:style w:type="character" w:styleId="CommentReference">
     <w:name w:val="annotation reference"/>
-    <w:basedOn w:val="Fuentedeprrafopredeter"/>
+    <w:basedOn w:val="DefaultParagraphFont"/>
     <w:uiPriority w:val="99"/>
     <w:semiHidden/>
     <w:unhideWhenUsed/>
@@ -1174,10 +1705,10 @@
       <w:szCs w:val="16"/>
     </w:rPr>
   </w:style>
-  <w:style w:type="paragraph" w:styleId="Textocomentario">
+  <w:style w:type="paragraph" w:styleId="CommentText">
     <w:name w:val="annotation text"/>
     <w:basedOn w:val="Normal"/>
-    <w:link w:val="TextocomentarioCar"/>
+    <w:link w:val="CommentTextChar"/>
     <w:uiPriority w:val="99"/>
     <w:semiHidden/>
     <w:unhideWhenUsed/>
@@ -1191,10 +1722,10 @@
       <w:szCs w:val="20"/>
     </w:rPr>
   </w:style>
-  <w:style w:type="character" w:customStyle="1" w:styleId="TextocomentarioCar">
-    <w:name w:val="Texto comentario Car"/>
-    <w:basedOn w:val="Fuentedeprrafopredeter"/>
-    <w:link w:val="Textocomentario"/>
+  <w:style w:type="character" w:customStyle="1" w:styleId="CommentTextChar">
+    <w:name w:val="Comment Text Char"/>
+    <w:basedOn w:val="DefaultParagraphFont"/>
+    <w:link w:val="CommentText"/>
     <w:uiPriority w:val="99"/>
     <w:semiHidden/>
     <w:rsid w:val="00A442AC"/>
@@ -1502,28 +2033,30 @@
 </file>
 
 <file path=customXml/item1.xml><?xml version="1.0" encoding="utf-8"?>
-<ct:contentTypeSchema xmlns:ct="http://schemas.microsoft.com/office/2006/metadata/contentType" xmlns:ma="http://schemas.microsoft.com/office/2006/metadata/properties/metaAttributes" ct:_="" ma:_="" ma:contentTypeName="Document" ma:contentTypeID="0x01010023858CF01A2EF24688B692775F4C60A4" ma:contentTypeVersion="12" ma:contentTypeDescription="Create a new document." ma:contentTypeScope="" ma:versionID="b7514a57228e1ec4fd10d00283bc8dd1">
-  <xsd:schema xmlns:xsd="http://www.w3.org/2001/XMLSchema" xmlns:xs="http://www.w3.org/2001/XMLSchema" xmlns:p="http://schemas.microsoft.com/office/2006/metadata/properties" xmlns:ns2="164883f8-7691-4ecf-b54a-664c0d0edefe" xmlns:ns3="85e30bcc-d76c-4413-8e4d-2dce22fb0743" targetNamespace="http://schemas.microsoft.com/office/2006/metadata/properties" ma:root="true" ma:fieldsID="581261643acbb38c481ad6091da5c7ed" ns2:_="" ns3:_="">
-    <xsd:import namespace="164883f8-7691-4ecf-b54a-664c0d0edefe"/>
-    <xsd:import namespace="85e30bcc-d76c-4413-8e4d-2dce22fb0743"/>
+<ct:contentTypeSchema xmlns:ct="http://schemas.microsoft.com/office/2006/metadata/contentType" xmlns:ma="http://schemas.microsoft.com/office/2006/metadata/properties/metaAttributes" ct:_="" ma:_="" ma:contentTypeName="Documento" ma:contentTypeID="0x010100A5673D5155EB7142A38D741AD9ADBACA" ma:contentTypeVersion="14" ma:contentTypeDescription="Crear nuevo documento." ma:contentTypeScope="" ma:versionID="9ffba54e5087a934fe9237f3b42024f9">
+  <xsd:schema xmlns:xsd="http://www.w3.org/2001/XMLSchema" xmlns:xs="http://www.w3.org/2001/XMLSchema" xmlns:p="http://schemas.microsoft.com/office/2006/metadata/properties" xmlns:ns3="ff6e61d9-15f0-430a-a050-276e433c2210" xmlns:ns4="703c7a77-a358-445e-90ce-00534654da74" targetNamespace="http://schemas.microsoft.com/office/2006/metadata/properties" ma:root="true" ma:fieldsID="a429a0782f30bb76d4933fd46bb7c7a6" ns3:_="" ns4:_="">
+    <xsd:import namespace="ff6e61d9-15f0-430a-a050-276e433c2210"/>
+    <xsd:import namespace="703c7a77-a358-445e-90ce-00534654da74"/>
     <xsd:element name="properties">
       <xsd:complexType>
         <xsd:sequence>
           <xsd:element name="documentManagement">
             <xsd:complexType>
               <xsd:all>
-                <xsd:element ref="ns2:MediaServiceMetadata" minOccurs="0"/>
-                <xsd:element ref="ns2:MediaServiceFastMetadata" minOccurs="0"/>
-                <xsd:element ref="ns3:SharedWithUsers" minOccurs="0"/>
-                <xsd:element ref="ns3:SharedWithDetails" minOccurs="0"/>
-                <xsd:element ref="ns2:MediaServiceAutoTags" minOccurs="0"/>
-                <xsd:element ref="ns2:MediaServiceGenerationTime" minOccurs="0"/>
-                <xsd:element ref="ns2:MediaServiceEventHashCode" minOccurs="0"/>
-                <xsd:element ref="ns2:MediaServiceOCR" minOccurs="0"/>
-                <xsd:element ref="ns2:MediaServiceDateTaken" minOccurs="0"/>
-                <xsd:element ref="ns2:MediaServiceAutoKeyPoints" minOccurs="0"/>
-                <xsd:element ref="ns2:MediaServiceKeyPoints" minOccurs="0"/>
-                <xsd:element ref="ns2:MediaLengthInSeconds" minOccurs="0"/>
+                <xsd:element ref="ns3:MediaServiceMetadata" minOccurs="0"/>
+                <xsd:element ref="ns3:MediaServiceFastMetadata" minOccurs="0"/>
+                <xsd:element ref="ns3:MediaServiceAutoTags" minOccurs="0"/>
+                <xsd:element ref="ns3:MediaServiceOCR" minOccurs="0"/>
+                <xsd:element ref="ns3:MediaServiceGenerationTime" minOccurs="0"/>
+                <xsd:element ref="ns3:MediaServiceEventHashCode" minOccurs="0"/>
+                <xsd:element ref="ns3:MediaServiceAutoKeyPoints" minOccurs="0"/>
+                <xsd:element ref="ns3:MediaServiceKeyPoints" minOccurs="0"/>
+                <xsd:element ref="ns3:MediaServiceDateTaken" minOccurs="0"/>
+                <xsd:element ref="ns4:SharedWithUsers" minOccurs="0"/>
+                <xsd:element ref="ns4:SharedWithDetails" minOccurs="0"/>
+                <xsd:element ref="ns4:SharingHintHash" minOccurs="0"/>
+                <xsd:element ref="ns3:MediaServiceLocation" minOccurs="0"/>
+                <xsd:element ref="ns3:MediaLengthInSeconds" minOccurs="0"/>
               </xsd:all>
             </xsd:complexType>
           </xsd:element>
@@ -1531,7 +2064,7 @@
       </xsd:complexType>
     </xsd:element>
   </xsd:schema>
-  <xsd:schema xmlns:xsd="http://www.w3.org/2001/XMLSchema" xmlns:xs="http://www.w3.org/2001/XMLSchema" xmlns:dms="http://schemas.microsoft.com/office/2006/documentManagement/types" xmlns:pc="http://schemas.microsoft.com/office/infopath/2007/PartnerControls" targetNamespace="164883f8-7691-4ecf-b54a-664c0d0edefe" elementFormDefault="qualified">
+  <xsd:schema xmlns:xsd="http://www.w3.org/2001/XMLSchema" xmlns:xs="http://www.w3.org/2001/XMLSchema" xmlns:dms="http://schemas.microsoft.com/office/2006/documentManagement/types" xmlns:pc="http://schemas.microsoft.com/office/infopath/2007/PartnerControls" targetNamespace="ff6e61d9-15f0-430a-a050-276e433c2210" elementFormDefault="qualified">
     <xsd:import namespace="http://schemas.microsoft.com/office/2006/documentManagement/types"/>
     <xsd:import namespace="http://schemas.microsoft.com/office/infopath/2007/PartnerControls"/>
     <xsd:element name="MediaServiceMetadata" ma:index="8" nillable="true" ma:displayName="MediaServiceMetadata" ma:hidden="true" ma:internalName="MediaServiceMetadata" ma:readOnly="true">
@@ -1544,22 +2077,34 @@
         <xsd:restriction base="dms:Note"/>
       </xsd:simpleType>
     </xsd:element>
-    <xsd:element name="MediaServiceAutoTags" ma:index="12" nillable="true" ma:displayName="Tags" ma:internalName="MediaServiceAutoTags" ma:readOnly="true">
+    <xsd:element name="MediaServiceAutoTags" ma:index="10" nillable="true" ma:displayName="Tags" ma:internalName="MediaServiceAutoTags" ma:readOnly="true">
       <xsd:simpleType>
         <xsd:restriction base="dms:Text"/>
       </xsd:simpleType>
     </xsd:element>
-    <xsd:element name="MediaServiceGenerationTime" ma:index="13" nillable="true" ma:displayName="MediaServiceGenerationTime" ma:hidden="true" ma:internalName="MediaServiceGenerationTime" ma:readOnly="true">
+    <xsd:element name="MediaServiceOCR" ma:index="11" nillable="true" ma:displayName="Extracted Text" ma:internalName="MediaServiceOCR" ma:readOnly="true">
+      <xsd:simpleType>
+        <xsd:restriction base="dms:Note">
+          <xsd:maxLength value="255"/>
+        </xsd:restriction>
+      </xsd:simpleType>
+    </xsd:element>
+    <xsd:element name="MediaServiceGenerationTime" ma:index="12" nillable="true" ma:displayName="MediaServiceGenerationTime" ma:hidden="true" ma:internalName="MediaServiceGenerationTime" ma:readOnly="true">
       <xsd:simpleType>
         <xsd:restriction base="dms:Text"/>
       </xsd:simpleType>
     </xsd:element>
-    <xsd:element name="MediaServiceEventHashCode" ma:index="14" nillable="true" ma:displayName="MediaServiceEventHashCode" ma:hidden="true" ma:internalName="MediaServiceEventHashCode" ma:readOnly="true">
+    <xsd:element name="MediaServiceEventHashCode" ma:index="13" nillable="true" ma:displayName="MediaServiceEventHashCode" ma:hidden="true" ma:internalName="MediaServiceEventHashCode" ma:readOnly="true">
       <xsd:simpleType>
         <xsd:restriction base="dms:Text"/>
       </xsd:simpleType>
     </xsd:element>
-    <xsd:element name="MediaServiceOCR" ma:index="15" nillable="true" ma:displayName="Extracted Text" ma:internalName="MediaServiceOCR" ma:readOnly="true">
+    <xsd:element name="MediaServiceAutoKeyPoints" ma:index="14" nillable="true" ma:displayName="MediaServiceAutoKeyPoints" ma:hidden="true" ma:internalName="MediaServiceAutoKeyPoints" ma:readOnly="true">
+      <xsd:simpleType>
+        <xsd:restriction base="dms:Note"/>
+      </xsd:simpleType>
+    </xsd:element>
+    <xsd:element name="MediaServiceKeyPoints" ma:index="15" nillable="true" ma:displayName="KeyPoints" ma:internalName="MediaServiceKeyPoints" ma:readOnly="true">
       <xsd:simpleType>
         <xsd:restriction base="dms:Note">
           <xsd:maxLength value="255"/>
@@ -1571,28 +2116,21 @@
         <xsd:restriction base="dms:Text"/>
       </xsd:simpleType>
     </xsd:element>
-    <xsd:element name="MediaServiceAutoKeyPoints" ma:index="17" nillable="true" ma:displayName="MediaServiceAutoKeyPoints" ma:hidden="true" ma:internalName="MediaServiceAutoKeyPoints" ma:readOnly="true">
+    <xsd:element name="MediaServiceLocation" ma:index="20" nillable="true" ma:displayName="Location" ma:internalName="MediaServiceLocation" ma:readOnly="true">
       <xsd:simpleType>
-        <xsd:restriction base="dms:Note"/>
+        <xsd:restriction base="dms:Text"/>
       </xsd:simpleType>
     </xsd:element>
-    <xsd:element name="MediaServiceKeyPoints" ma:index="18" nillable="true" ma:displayName="KeyPoints" ma:internalName="MediaServiceKeyPoints" ma:readOnly="true">
-      <xsd:simpleType>
-        <xsd:restriction base="dms:Note">
-          <xsd:maxLength value="255"/>
-        </xsd:restriction>
-      </xsd:simpleType>
-    </xsd:element>
-    <xsd:element name="MediaLengthInSeconds" ma:index="19" nillable="true" ma:displayName="Length (seconds)" ma:internalName="MediaLengthInSeconds" ma:readOnly="true">
+    <xsd:element name="MediaLengthInSeconds" ma:index="21" nillable="true" ma:displayName="Length (seconds)" ma:internalName="MediaLengthInSeconds" ma:readOnly="true">
       <xsd:simpleType>
         <xsd:restriction base="dms:Unknown"/>
       </xsd:simpleType>
     </xsd:element>
   </xsd:schema>
-  <xsd:schema xmlns:xsd="http://www.w3.org/2001/XMLSchema" xmlns:xs="http://www.w3.org/2001/XMLSchema" xmlns:dms="http://schemas.microsoft.com/office/2006/documentManagement/types" xmlns:pc="http://schemas.microsoft.com/office/infopath/2007/PartnerControls" targetNamespace="85e30bcc-d76c-4413-8e4d-2dce22fb0743" elementFormDefault="qualified">
+  <xsd:schema xmlns:xsd="http://www.w3.org/2001/XMLSchema" xmlns:xs="http://www.w3.org/2001/XMLSchema" xmlns:dms="http://schemas.microsoft.com/office/2006/documentManagement/types" xmlns:pc="http://schemas.microsoft.com/office/infopath/2007/PartnerControls" targetNamespace="703c7a77-a358-445e-90ce-00534654da74" elementFormDefault="qualified">
     <xsd:import namespace="http://schemas.microsoft.com/office/2006/documentManagement/types"/>
     <xsd:import namespace="http://schemas.microsoft.com/office/infopath/2007/PartnerControls"/>
-    <xsd:element name="SharedWithUsers" ma:index="10" nillable="true" ma:displayName="Shared With" ma:internalName="SharedWithUsers" ma:readOnly="true">
+    <xsd:element name="SharedWithUsers" ma:index="17" nillable="true" ma:displayName="Compartido con" ma:internalName="SharedWithUsers" ma:readOnly="true">
       <xsd:complexType>
         <xsd:complexContent>
           <xsd:extension base="dms:UserMulti">
@@ -1611,11 +2149,16 @@
         </xsd:complexContent>
       </xsd:complexType>
     </xsd:element>
-    <xsd:element name="SharedWithDetails" ma:index="11" nillable="true" ma:displayName="Shared With Details" ma:internalName="SharedWithDetails" ma:readOnly="true">
+    <xsd:element name="SharedWithDetails" ma:index="18" nillable="true" ma:displayName="Detalles de uso compartido" ma:internalName="SharedWithDetails" ma:readOnly="true">
       <xsd:simpleType>
         <xsd:restriction base="dms:Note">
           <xsd:maxLength value="255"/>
         </xsd:restriction>
+      </xsd:simpleType>
+    </xsd:element>
+    <xsd:element name="SharingHintHash" ma:index="19" nillable="true" ma:displayName="Hash de la sugerencia para compartir" ma:hidden="true" ma:internalName="SharingHintHash" ma:readOnly="true">
+      <xsd:simpleType>
+        <xsd:restriction base="dms:Text"/>
       </xsd:simpleType>
     </xsd:element>
   </xsd:schema>
@@ -1628,8 +2171,8 @@
         <xsd:element ref="dc:creator" minOccurs="0" maxOccurs="1"/>
         <xsd:element ref="dcterms:created" minOccurs="0" maxOccurs="1"/>
         <xsd:element ref="dc:identifier" minOccurs="0" maxOccurs="1"/>
-        <xsd:element name="contentType" minOccurs="0" maxOccurs="1" type="xsd:string" ma:index="0" ma:displayName="Content Type"/>
-        <xsd:element ref="dc:title" minOccurs="0" maxOccurs="1" ma:index="4" ma:displayName="Title"/>
+        <xsd:element name="contentType" minOccurs="0" maxOccurs="1" type="xsd:string" ma:index="0" ma:displayName="Tipo de contenido"/>
+        <xsd:element ref="dc:title" minOccurs="0" maxOccurs="1" ma:index="4" ma:displayName="Título"/>
         <xsd:element ref="dc:subject" minOccurs="0" maxOccurs="1"/>
         <xsd:element ref="dc:description" minOccurs="0" maxOccurs="1"/>
         <xsd:element name="keywords" minOccurs="0" maxOccurs="1" type="xsd:string"/>
@@ -1719,12 +2262,6 @@
 </file>
 
 <file path=customXml/item2.xml><?xml version="1.0" encoding="utf-8"?>
-<p:properties xmlns:p="http://schemas.microsoft.com/office/2006/metadata/properties" xmlns:xsi="http://www.w3.org/2001/XMLSchema-instance" xmlns:pc="http://schemas.microsoft.com/office/infopath/2007/PartnerControls">
-  <documentManagement/>
-</p:properties>
-</file>
-
-<file path=customXml/item3.xml><?xml version="1.0" encoding="utf-8"?>
 <?mso-contentType ?>
 <FormTemplates xmlns="http://schemas.microsoft.com/sharepoint/v3/contenttype/forms">
   <Display>DocumentLibraryForm</Display>
@@ -1733,15 +2270,21 @@
 </FormTemplates>
 </file>
 
+<file path=customXml/item3.xml><?xml version="1.0" encoding="utf-8"?>
+<p:properties xmlns:p="http://schemas.microsoft.com/office/2006/metadata/properties" xmlns:xsi="http://www.w3.org/2001/XMLSchema-instance" xmlns:pc="http://schemas.microsoft.com/office/infopath/2007/PartnerControls">
+  <documentManagement/>
+</p:properties>
+</file>
+
 <file path=customXml/itemProps1.xml><?xml version="1.0" encoding="utf-8"?>
-<ds:datastoreItem xmlns:ds="http://schemas.openxmlformats.org/officeDocument/2006/customXml" ds:itemID="{1E6A6FEA-78E9-40A6-9D52-9180DC19E6E9}">
+<ds:datastoreItem xmlns:ds="http://schemas.openxmlformats.org/officeDocument/2006/customXml" ds:itemID="{34D95277-8B94-4D9C-8C19-D084503A7492}">
   <ds:schemaRefs>
     <ds:schemaRef ds:uri="http://schemas.microsoft.com/office/2006/metadata/contentType"/>
     <ds:schemaRef ds:uri="http://schemas.microsoft.com/office/2006/metadata/properties/metaAttributes"/>
     <ds:schemaRef ds:uri="http://www.w3.org/2001/XMLSchema"/>
     <ds:schemaRef ds:uri="http://schemas.microsoft.com/office/2006/metadata/properties"/>
-    <ds:schemaRef ds:uri="164883f8-7691-4ecf-b54a-664c0d0edefe"/>
-    <ds:schemaRef ds:uri="85e30bcc-d76c-4413-8e4d-2dce22fb0743"/>
+    <ds:schemaRef ds:uri="ff6e61d9-15f0-430a-a050-276e433c2210"/>
+    <ds:schemaRef ds:uri="703c7a77-a358-445e-90ce-00534654da74"/>
     <ds:schemaRef ds:uri="http://schemas.microsoft.com/office/2006/documentManagement/types"/>
     <ds:schemaRef ds:uri="http://schemas.microsoft.com/office/infopath/2007/PartnerControls"/>
     <ds:schemaRef ds:uri="http://schemas.openxmlformats.org/package/2006/metadata/core-properties"/>
@@ -1753,18 +2296,18 @@
 </file>
 
 <file path=customXml/itemProps2.xml><?xml version="1.0" encoding="utf-8"?>
+<ds:datastoreItem xmlns:ds="http://schemas.openxmlformats.org/officeDocument/2006/customXml" ds:itemID="{1F59EA8B-1FA8-40D2-A8B0-61B9CE1E4579}">
+  <ds:schemaRefs>
+    <ds:schemaRef ds:uri="http://schemas.microsoft.com/sharepoint/v3/contenttype/forms"/>
+  </ds:schemaRefs>
+</ds:datastoreItem>
+</file>
+
+<file path=customXml/itemProps3.xml><?xml version="1.0" encoding="utf-8"?>
 <ds:datastoreItem xmlns:ds="http://schemas.openxmlformats.org/officeDocument/2006/customXml" ds:itemID="{8542EACB-7939-45C8-99C3-B6897CA7A7EF}">
   <ds:schemaRefs>
     <ds:schemaRef ds:uri="http://schemas.microsoft.com/office/2006/metadata/properties"/>
     <ds:schemaRef ds:uri="http://schemas.microsoft.com/office/infopath/2007/PartnerControls"/>
   </ds:schemaRefs>
 </ds:datastoreItem>
-</file>
-
-<file path=customXml/itemProps3.xml><?xml version="1.0" encoding="utf-8"?>
-<ds:datastoreItem xmlns:ds="http://schemas.openxmlformats.org/officeDocument/2006/customXml" ds:itemID="{1F59EA8B-1FA8-40D2-A8B0-61B9CE1E4579}">
-  <ds:schemaRefs>
-    <ds:schemaRef ds:uri="http://schemas.microsoft.com/sharepoint/v3/contenttype/forms"/>
-  </ds:schemaRefs>
-</ds:datastoreItem>
 </file>
</xml_diff>

<commit_message>
“Reto 2 – Avance en toma de datos”
</commit_message>
<xml_diff>
--- a/Docs/Observaciones-Lab6.docx
+++ b/Docs/Observaciones-Lab6.docx
@@ -1,10 +1,10 @@
 
 <file path=word/document.xml><?xml version="1.0" encoding="utf-8"?>
-<w:document xmlns:wpc="http://schemas.microsoft.com/office/word/2010/wordprocessingCanvas" xmlns:cx="http://schemas.microsoft.com/office/drawing/2014/chartex" xmlns:cx1="http://schemas.microsoft.com/office/drawing/2015/9/8/chartex" xmlns:cx2="http://schemas.microsoft.com/office/drawing/2015/10/21/chartex" xmlns:cx3="http://schemas.microsoft.com/office/drawing/2016/5/9/chartex" xmlns:cx4="http://schemas.microsoft.com/office/drawing/2016/5/10/chartex" xmlns:cx5="http://schemas.microsoft.com/office/drawing/2016/5/11/chartex" xmlns:cx6="http://schemas.microsoft.com/office/drawing/2016/5/12/chartex" xmlns:cx7="http://schemas.microsoft.com/office/drawing/2016/5/13/chartex" xmlns:cx8="http://schemas.microsoft.com/office/drawing/2016/5/14/chartex" xmlns:mc="http://schemas.openxmlformats.org/markup-compatibility/2006" xmlns:aink="http://schemas.microsoft.com/office/drawing/2016/ink" xmlns:am3d="http://schemas.microsoft.com/office/drawing/2017/model3d" xmlns:o="urn:schemas-microsoft-com:office:office" xmlns:r="http://schemas.openxmlformats.org/officeDocument/2006/relationships" xmlns:m="http://schemas.openxmlformats.org/officeDocument/2006/math" xmlns:v="urn:schemas-microsoft-com:vml" xmlns:wp14="http://schemas.microsoft.com/office/word/2010/wordprocessingDrawing" xmlns:wp="http://schemas.openxmlformats.org/drawingml/2006/wordprocessingDrawing" xmlns:w10="urn:schemas-microsoft-com:office:word" xmlns:w="http://schemas.openxmlformats.org/wordprocessingml/2006/main" xmlns:w14="http://schemas.microsoft.com/office/word/2010/wordml" xmlns:w15="http://schemas.microsoft.com/office/word/2012/wordml" xmlns:w16cex="http://schemas.microsoft.com/office/word/2018/wordml/cex" xmlns:w16cid="http://schemas.microsoft.com/office/word/2016/wordml/cid" xmlns:w16="http://schemas.microsoft.com/office/word/2018/wordml" xmlns:w16sdtdh="http://schemas.microsoft.com/office/word/2020/wordml/sdtdatahash" xmlns:w16se="http://schemas.microsoft.com/office/word/2015/wordml/symex" xmlns:wpg="http://schemas.microsoft.com/office/word/2010/wordprocessingGroup" xmlns:wpi="http://schemas.microsoft.com/office/word/2010/wordprocessingInk" xmlns:wne="http://schemas.microsoft.com/office/word/2006/wordml" xmlns:wps="http://schemas.microsoft.com/office/word/2010/wordprocessingShape" mc:Ignorable="w14 w15 w16se w16cid w16 w16cex w16sdtdh wp14">
+<w:document xmlns:wpc="http://schemas.microsoft.com/office/word/2010/wordprocessingCanvas" xmlns:cx="http://schemas.microsoft.com/office/drawing/2014/chartex" xmlns:cx1="http://schemas.microsoft.com/office/drawing/2015/9/8/chartex" xmlns:cx2="http://schemas.microsoft.com/office/drawing/2015/10/21/chartex" xmlns:cx3="http://schemas.microsoft.com/office/drawing/2016/5/9/chartex" xmlns:cx4="http://schemas.microsoft.com/office/drawing/2016/5/10/chartex" xmlns:cx5="http://schemas.microsoft.com/office/drawing/2016/5/11/chartex" xmlns:cx6="http://schemas.microsoft.com/office/drawing/2016/5/12/chartex" xmlns:cx7="http://schemas.microsoft.com/office/drawing/2016/5/13/chartex" xmlns:cx8="http://schemas.microsoft.com/office/drawing/2016/5/14/chartex" xmlns:mc="http://schemas.openxmlformats.org/markup-compatibility/2006" xmlns:aink="http://schemas.microsoft.com/office/drawing/2016/ink" xmlns:am3d="http://schemas.microsoft.com/office/drawing/2017/model3d" xmlns:o="urn:schemas-microsoft-com:office:office" xmlns:r="http://schemas.openxmlformats.org/officeDocument/2006/relationships" xmlns:m="http://schemas.openxmlformats.org/officeDocument/2006/math" xmlns:v="urn:schemas-microsoft-com:vml" xmlns:wp14="http://schemas.microsoft.com/office/word/2010/wordprocessingDrawing" xmlns:wp="http://schemas.openxmlformats.org/drawingml/2006/wordprocessingDrawing" xmlns:w10="urn:schemas-microsoft-com:office:word" xmlns:w="http://schemas.openxmlformats.org/wordprocessingml/2006/main" xmlns:w14="http://schemas.microsoft.com/office/word/2010/wordml" xmlns:w15="http://schemas.microsoft.com/office/word/2012/wordml" xmlns:w16cid="http://schemas.microsoft.com/office/word/2016/wordml/cid" xmlns:w16se="http://schemas.microsoft.com/office/word/2015/wordml/symex" xmlns:wpg="http://schemas.microsoft.com/office/word/2010/wordprocessingGroup" xmlns:wpi="http://schemas.microsoft.com/office/word/2010/wordprocessingInk" xmlns:wne="http://schemas.microsoft.com/office/word/2006/wordml" xmlns:wps="http://schemas.microsoft.com/office/word/2010/wordprocessingShape" mc:Ignorable="w14 w15 w16se w16cid wp14">
   <w:body>
     <w:p>
       <w:pPr>
-        <w:pStyle w:val="Title"/>
+        <w:pStyle w:val="Ttulo"/>
         <w:jc w:val="both"/>
         <w:rPr>
           <w:lang w:val="es-CO"/>
@@ -43,6 +43,14 @@
         </w:rPr>
         <w:t>202022764</w:t>
       </w:r>
+      <w:r>
+        <w:rPr>
+          <w:lang w:val="es-CO"/>
+        </w:rPr>
+        <w:t xml:space="preserve"> .</w:t>
+      </w:r>
+      <w:bookmarkStart w:id="0" w:name="_GoBack"/>
+      <w:bookmarkEnd w:id="0"/>
     </w:p>
     <w:p>
       <w:pPr>
@@ -88,7 +96,7 @@
     </w:p>
     <w:p>
       <w:pPr>
-        <w:pStyle w:val="ListParagraph"/>
+        <w:pStyle w:val="Prrafodelista"/>
         <w:numPr>
           <w:ilvl w:val="0"/>
           <w:numId w:val="1"/>
@@ -108,7 +116,7 @@
     </w:p>
     <w:p>
       <w:pPr>
-        <w:pStyle w:val="ListParagraph"/>
+        <w:pStyle w:val="Prrafodelista"/>
         <w:numPr>
           <w:ilvl w:val="1"/>
           <w:numId w:val="1"/>
@@ -362,7 +370,7 @@
     </w:p>
     <w:p>
       <w:pPr>
-        <w:pStyle w:val="ListParagraph"/>
+        <w:pStyle w:val="Prrafodelista"/>
         <w:numPr>
           <w:ilvl w:val="0"/>
           <w:numId w:val="1"/>
@@ -382,7 +390,7 @@
     </w:p>
     <w:p>
       <w:pPr>
-        <w:pStyle w:val="ListParagraph"/>
+        <w:pStyle w:val="Prrafodelista"/>
         <w:numPr>
           <w:ilvl w:val="1"/>
           <w:numId w:val="1"/>
@@ -572,49 +580,7 @@
           <w:rFonts w:ascii="Dax-Regular" w:hAnsi="Dax-Regular"/>
           <w:lang w:val="es-CO"/>
         </w:rPr>
-        <w:t xml:space="preserve"> </w:t>
-      </w:r>
-      <w:r>
-        <w:rPr>
-          <w:rFonts w:ascii="Dax-Regular" w:hAnsi="Dax-Regular"/>
-          <w:lang w:val="es-CO"/>
-        </w:rPr>
-        <w:t>no requiere hacer mucha</w:t>
-      </w:r>
-      <w:r>
-        <w:rPr>
-          <w:rFonts w:ascii="Dax-Regular" w:hAnsi="Dax-Regular"/>
-          <w:lang w:val="es-CO"/>
-        </w:rPr>
-        <w:t>s</w:t>
-      </w:r>
-      <w:r>
-        <w:rPr>
-          <w:rFonts w:ascii="Dax-Regular" w:hAnsi="Dax-Regular"/>
-          <w:lang w:val="es-CO"/>
-        </w:rPr>
-        <w:t xml:space="preserve"> búsqueda</w:t>
-      </w:r>
-      <w:r>
-        <w:rPr>
-          <w:rFonts w:ascii="Dax-Regular" w:hAnsi="Dax-Regular"/>
-          <w:lang w:val="es-CO"/>
-        </w:rPr>
-        <w:t>s</w:t>
-      </w:r>
-      <w:r>
-        <w:rPr>
-          <w:rFonts w:ascii="Dax-Regular" w:hAnsi="Dax-Regular"/>
-          <w:lang w:val="es-CO"/>
-        </w:rPr>
-        <w:t xml:space="preserve"> </w:t>
-      </w:r>
-      <w:r>
-        <w:rPr>
-          <w:rFonts w:ascii="Dax-Regular" w:hAnsi="Dax-Regular"/>
-          <w:lang w:val="es-CO"/>
-        </w:rPr>
-        <w:t xml:space="preserve">y como </w:t>
+        <w:t xml:space="preserve"> no requiere hacer muchas búsquedas y como </w:t>
       </w:r>
       <w:r>
         <w:rPr>
@@ -698,7 +664,7 @@
     </w:p>
     <w:p>
       <w:pPr>
-        <w:pStyle w:val="ListParagraph"/>
+        <w:pStyle w:val="Prrafodelista"/>
         <w:numPr>
           <w:ilvl w:val="0"/>
           <w:numId w:val="1"/>
@@ -718,7 +684,7 @@
     </w:p>
     <w:p>
       <w:pPr>
-        <w:pStyle w:val="ListParagraph"/>
+        <w:pStyle w:val="Prrafodelista"/>
         <w:numPr>
           <w:ilvl w:val="1"/>
           <w:numId w:val="1"/>
@@ -817,7 +783,7 @@
     </w:p>
     <w:p>
       <w:pPr>
-        <w:pStyle w:val="ListParagraph"/>
+        <w:pStyle w:val="Prrafodelista"/>
         <w:numPr>
           <w:ilvl w:val="1"/>
           <w:numId w:val="1"/>
@@ -962,7 +928,7 @@
     </w:p>
     <w:p>
       <w:pPr>
-        <w:pStyle w:val="ListParagraph"/>
+        <w:pStyle w:val="Prrafodelista"/>
         <w:numPr>
           <w:ilvl w:val="0"/>
           <w:numId w:val="1"/>
@@ -1064,7 +1030,7 @@
     </w:p>
     <w:p>
       <w:pPr>
-        <w:pStyle w:val="ListParagraph"/>
+        <w:pStyle w:val="Prrafodelista"/>
         <w:numPr>
           <w:ilvl w:val="1"/>
           <w:numId w:val="1"/>
@@ -1192,7 +1158,7 @@
     </w:p>
     <w:p>
       <w:pPr>
-        <w:pStyle w:val="ListParagraph"/>
+        <w:pStyle w:val="Prrafodelista"/>
         <w:spacing w:after="0"/>
         <w:rPr>
           <w:rFonts w:ascii="Dax-Regular" w:hAnsi="Dax-Regular"/>
@@ -1202,7 +1168,7 @@
     </w:p>
     <w:p>
       <w:pPr>
-        <w:pStyle w:val="ListParagraph"/>
+        <w:pStyle w:val="Prrafodelista"/>
         <w:numPr>
           <w:ilvl w:val="0"/>
           <w:numId w:val="1"/>
@@ -1222,7 +1188,7 @@
     </w:p>
     <w:p>
       <w:pPr>
-        <w:pStyle w:val="ListParagraph"/>
+        <w:pStyle w:val="Prrafodelista"/>
         <w:numPr>
           <w:ilvl w:val="1"/>
           <w:numId w:val="1"/>
@@ -1271,7 +1237,23 @@
           <w:rFonts w:ascii="Dax-Regular" w:hAnsi="Dax-Regular"/>
           <w:lang w:val="es-CO"/>
         </w:rPr>
-        <w:t xml:space="preserve"> con un numero de elementos mayor a </w:t>
+        <w:t xml:space="preserve"> con un </w:t>
+      </w:r>
+      <w:proofErr w:type="spellStart"/>
+      <w:r>
+        <w:rPr>
+          <w:rFonts w:ascii="Dax-Regular" w:hAnsi="Dax-Regular"/>
+          <w:lang w:val="es-CO"/>
+        </w:rPr>
+        <w:t>numero</w:t>
+      </w:r>
+      <w:proofErr w:type="spellEnd"/>
+      <w:r>
+        <w:rPr>
+          <w:rFonts w:ascii="Dax-Regular" w:hAnsi="Dax-Regular"/>
+          <w:lang w:val="es-CO"/>
+        </w:rPr>
+        <w:t xml:space="preserve"> de elementos mayor a </w:t>
       </w:r>
       <w:r>
         <w:rPr>
@@ -1346,7 +1328,7 @@
     </w:p>
     <w:p>
       <w:pPr>
-        <w:pStyle w:val="ListParagraph"/>
+        <w:pStyle w:val="Prrafodelista"/>
         <w:numPr>
           <w:ilvl w:val="0"/>
           <w:numId w:val="1"/>
@@ -1366,7 +1348,7 @@
     </w:p>
     <w:p>
       <w:pPr>
-        <w:pStyle w:val="ListParagraph"/>
+        <w:pStyle w:val="Prrafodelista"/>
         <w:numPr>
           <w:ilvl w:val="1"/>
           <w:numId w:val="1"/>
@@ -1460,7 +1442,7 @@
 </file>
 
 <file path=word/numbering.xml><?xml version="1.0" encoding="utf-8"?>
-<w:numbering xmlns:wpc="http://schemas.microsoft.com/office/word/2010/wordprocessingCanvas" xmlns:cx="http://schemas.microsoft.com/office/drawing/2014/chartex" xmlns:cx1="http://schemas.microsoft.com/office/drawing/2015/9/8/chartex" xmlns:cx2="http://schemas.microsoft.com/office/drawing/2015/10/21/chartex" xmlns:cx3="http://schemas.microsoft.com/office/drawing/2016/5/9/chartex" xmlns:cx4="http://schemas.microsoft.com/office/drawing/2016/5/10/chartex" xmlns:cx5="http://schemas.microsoft.com/office/drawing/2016/5/11/chartex" xmlns:cx6="http://schemas.microsoft.com/office/drawing/2016/5/12/chartex" xmlns:cx7="http://schemas.microsoft.com/office/drawing/2016/5/13/chartex" xmlns:cx8="http://schemas.microsoft.com/office/drawing/2016/5/14/chartex" xmlns:mc="http://schemas.openxmlformats.org/markup-compatibility/2006" xmlns:aink="http://schemas.microsoft.com/office/drawing/2016/ink" xmlns:am3d="http://schemas.microsoft.com/office/drawing/2017/model3d" xmlns:o="urn:schemas-microsoft-com:office:office" xmlns:r="http://schemas.openxmlformats.org/officeDocument/2006/relationships" xmlns:m="http://schemas.openxmlformats.org/officeDocument/2006/math" xmlns:v="urn:schemas-microsoft-com:vml" xmlns:wp14="http://schemas.microsoft.com/office/word/2010/wordprocessingDrawing" xmlns:wp="http://schemas.openxmlformats.org/drawingml/2006/wordprocessingDrawing" xmlns:w10="urn:schemas-microsoft-com:office:word" xmlns:w="http://schemas.openxmlformats.org/wordprocessingml/2006/main" xmlns:w14="http://schemas.microsoft.com/office/word/2010/wordml" xmlns:w15="http://schemas.microsoft.com/office/word/2012/wordml" xmlns:w16cex="http://schemas.microsoft.com/office/word/2018/wordml/cex" xmlns:w16cid="http://schemas.microsoft.com/office/word/2016/wordml/cid" xmlns:w16="http://schemas.microsoft.com/office/word/2018/wordml" xmlns:w16sdtdh="http://schemas.microsoft.com/office/word/2020/wordml/sdtdatahash" xmlns:w16se="http://schemas.microsoft.com/office/word/2015/wordml/symex" xmlns:wpg="http://schemas.microsoft.com/office/word/2010/wordprocessingGroup" xmlns:wpi="http://schemas.microsoft.com/office/word/2010/wordprocessingInk" xmlns:wne="http://schemas.microsoft.com/office/word/2006/wordml" xmlns:wps="http://schemas.microsoft.com/office/word/2010/wordprocessingShape" mc:Ignorable="w14 w15 w16se w16cid w16 w16cex w16sdtdh wp14">
+<w:numbering xmlns:wpc="http://schemas.microsoft.com/office/word/2010/wordprocessingCanvas" xmlns:cx="http://schemas.microsoft.com/office/drawing/2014/chartex" xmlns:cx1="http://schemas.microsoft.com/office/drawing/2015/9/8/chartex" xmlns:cx2="http://schemas.microsoft.com/office/drawing/2015/10/21/chartex" xmlns:cx3="http://schemas.microsoft.com/office/drawing/2016/5/9/chartex" xmlns:cx4="http://schemas.microsoft.com/office/drawing/2016/5/10/chartex" xmlns:cx5="http://schemas.microsoft.com/office/drawing/2016/5/11/chartex" xmlns:cx6="http://schemas.microsoft.com/office/drawing/2016/5/12/chartex" xmlns:cx7="http://schemas.microsoft.com/office/drawing/2016/5/13/chartex" xmlns:cx8="http://schemas.microsoft.com/office/drawing/2016/5/14/chartex" xmlns:mc="http://schemas.openxmlformats.org/markup-compatibility/2006" xmlns:aink="http://schemas.microsoft.com/office/drawing/2016/ink" xmlns:am3d="http://schemas.microsoft.com/office/drawing/2017/model3d" xmlns:o="urn:schemas-microsoft-com:office:office" xmlns:r="http://schemas.openxmlformats.org/officeDocument/2006/relationships" xmlns:m="http://schemas.openxmlformats.org/officeDocument/2006/math" xmlns:v="urn:schemas-microsoft-com:vml" xmlns:wp14="http://schemas.microsoft.com/office/word/2010/wordprocessingDrawing" xmlns:wp="http://schemas.openxmlformats.org/drawingml/2006/wordprocessingDrawing" xmlns:w10="urn:schemas-microsoft-com:office:word" xmlns:w="http://schemas.openxmlformats.org/wordprocessingml/2006/main" xmlns:w14="http://schemas.microsoft.com/office/word/2010/wordml" xmlns:w15="http://schemas.microsoft.com/office/word/2012/wordml" xmlns:w16cid="http://schemas.microsoft.com/office/word/2016/wordml/cid" xmlns:w16se="http://schemas.microsoft.com/office/word/2015/wordml/symex" xmlns:wpg="http://schemas.microsoft.com/office/word/2010/wordprocessingGroup" xmlns:wpi="http://schemas.microsoft.com/office/word/2010/wordprocessingInk" xmlns:wne="http://schemas.microsoft.com/office/word/2006/wordml" xmlns:wps="http://schemas.microsoft.com/office/word/2010/wordprocessingShape" mc:Ignorable="w14 w15 w16se w16cid wp14">
   <w:abstractNum w:abstractNumId="0" w15:restartNumberingAfterBreak="0">
     <w:nsid w:val="3E6571C3"/>
     <w:multiLevelType w:val="hybridMultilevel"/>
@@ -1643,7 +1625,7 @@
 </file>
 
 <file path=word/styles.xml><?xml version="1.0" encoding="utf-8"?>
-<w:styles xmlns:mc="http://schemas.openxmlformats.org/markup-compatibility/2006" xmlns:r="http://schemas.openxmlformats.org/officeDocument/2006/relationships" xmlns:w="http://schemas.openxmlformats.org/wordprocessingml/2006/main" xmlns:w14="http://schemas.microsoft.com/office/word/2010/wordml" xmlns:w15="http://schemas.microsoft.com/office/word/2012/wordml" xmlns:w16cex="http://schemas.microsoft.com/office/word/2018/wordml/cex" xmlns:w16cid="http://schemas.microsoft.com/office/word/2016/wordml/cid" xmlns:w16="http://schemas.microsoft.com/office/word/2018/wordml" xmlns:w16sdtdh="http://schemas.microsoft.com/office/word/2020/wordml/sdtdatahash" xmlns:w16se="http://schemas.microsoft.com/office/word/2015/wordml/symex" mc:Ignorable="w14 w15 w16se w16cid w16 w16cex w16sdtdh">
+<w:styles xmlns:mc="http://schemas.openxmlformats.org/markup-compatibility/2006" xmlns:r="http://schemas.openxmlformats.org/officeDocument/2006/relationships" xmlns:w="http://schemas.openxmlformats.org/wordprocessingml/2006/main" xmlns:w14="http://schemas.microsoft.com/office/word/2010/wordml" xmlns:w15="http://schemas.microsoft.com/office/word/2012/wordml" xmlns:w16cid="http://schemas.microsoft.com/office/word/2016/wordml/cid" xmlns:w16se="http://schemas.microsoft.com/office/word/2015/wordml/symex" mc:Ignorable="w14 w15 w16se w16cid">
   <w:docDefaults>
     <w:rPrDefault>
       <w:rPr>
@@ -2044,13 +2026,13 @@
       <w:noProof/>
     </w:rPr>
   </w:style>
-  <w:style w:type="character" w:default="1" w:styleId="DefaultParagraphFont">
+  <w:style w:type="character" w:default="1" w:styleId="Fuentedeprrafopredeter">
     <w:name w:val="Default Paragraph Font"/>
     <w:uiPriority w:val="1"/>
     <w:semiHidden/>
     <w:unhideWhenUsed/>
   </w:style>
-  <w:style w:type="table" w:default="1" w:styleId="TableNormal">
+  <w:style w:type="table" w:default="1" w:styleId="Tablanormal">
     <w:name w:val="Normal Table"/>
     <w:uiPriority w:val="99"/>
     <w:semiHidden/>
@@ -2065,17 +2047,17 @@
       </w:tblCellMar>
     </w:tblPr>
   </w:style>
-  <w:style w:type="numbering" w:default="1" w:styleId="NoList">
+  <w:style w:type="numbering" w:default="1" w:styleId="Sinlista">
     <w:name w:val="No List"/>
     <w:uiPriority w:val="99"/>
     <w:semiHidden/>
     <w:unhideWhenUsed/>
   </w:style>
-  <w:style w:type="paragraph" w:styleId="Title">
+  <w:style w:type="paragraph" w:styleId="Ttulo">
     <w:name w:val="Title"/>
     <w:basedOn w:val="Normal"/>
     <w:next w:val="Normal"/>
-    <w:link w:val="TitleChar"/>
+    <w:link w:val="TtuloCar"/>
     <w:uiPriority w:val="10"/>
     <w:qFormat/>
     <w:rsid w:val="00BA3B38"/>
@@ -2091,10 +2073,10 @@
       <w:szCs w:val="56"/>
     </w:rPr>
   </w:style>
-  <w:style w:type="character" w:customStyle="1" w:styleId="TitleChar">
-    <w:name w:val="Title Char"/>
-    <w:basedOn w:val="DefaultParagraphFont"/>
-    <w:link w:val="Title"/>
+  <w:style w:type="character" w:customStyle="1" w:styleId="TtuloCar">
+    <w:name w:val="Título Car"/>
+    <w:basedOn w:val="Fuentedeprrafopredeter"/>
+    <w:link w:val="Ttulo"/>
     <w:uiPriority w:val="10"/>
     <w:rsid w:val="00BA3B38"/>
     <w:rPr>
@@ -2106,7 +2088,7 @@
       <w:szCs w:val="56"/>
     </w:rPr>
   </w:style>
-  <w:style w:type="paragraph" w:styleId="ListParagraph">
+  <w:style w:type="paragraph" w:styleId="Prrafodelista">
     <w:name w:val="List Paragraph"/>
     <w:basedOn w:val="Normal"/>
     <w:uiPriority w:val="34"/>
@@ -2120,9 +2102,9 @@
       <w:noProof w:val="0"/>
     </w:rPr>
   </w:style>
-  <w:style w:type="character" w:styleId="CommentReference">
+  <w:style w:type="character" w:styleId="Refdecomentario">
     <w:name w:val="annotation reference"/>
-    <w:basedOn w:val="DefaultParagraphFont"/>
+    <w:basedOn w:val="Fuentedeprrafopredeter"/>
     <w:uiPriority w:val="99"/>
     <w:semiHidden/>
     <w:unhideWhenUsed/>
@@ -2132,10 +2114,10 @@
       <w:szCs w:val="16"/>
     </w:rPr>
   </w:style>
-  <w:style w:type="paragraph" w:styleId="CommentText">
+  <w:style w:type="paragraph" w:styleId="Textocomentario">
     <w:name w:val="annotation text"/>
     <w:basedOn w:val="Normal"/>
-    <w:link w:val="CommentTextChar"/>
+    <w:link w:val="TextocomentarioCar"/>
     <w:uiPriority w:val="99"/>
     <w:semiHidden/>
     <w:unhideWhenUsed/>
@@ -2149,10 +2131,10 @@
       <w:szCs w:val="20"/>
     </w:rPr>
   </w:style>
-  <w:style w:type="character" w:customStyle="1" w:styleId="CommentTextChar">
-    <w:name w:val="Comment Text Char"/>
-    <w:basedOn w:val="DefaultParagraphFont"/>
-    <w:link w:val="CommentText"/>
+  <w:style w:type="character" w:customStyle="1" w:styleId="TextocomentarioCar">
+    <w:name w:val="Texto comentario Car"/>
+    <w:basedOn w:val="Fuentedeprrafopredeter"/>
+    <w:link w:val="Textocomentario"/>
     <w:uiPriority w:val="99"/>
     <w:semiHidden/>
     <w:rsid w:val="00A442AC"/>
@@ -2460,21 +2442,6 @@
 </file>
 
 <file path=customXml/item1.xml><?xml version="1.0" encoding="utf-8"?>
-<p:properties xmlns:p="http://schemas.microsoft.com/office/2006/metadata/properties" xmlns:xsi="http://www.w3.org/2001/XMLSchema-instance" xmlns:pc="http://schemas.microsoft.com/office/infopath/2007/PartnerControls">
-  <documentManagement/>
-</p:properties>
-</file>
-
-<file path=customXml/item2.xml><?xml version="1.0" encoding="utf-8"?>
-<?mso-contentType ?>
-<FormTemplates xmlns="http://schemas.microsoft.com/sharepoint/v3/contenttype/forms">
-  <Display>DocumentLibraryForm</Display>
-  <Edit>DocumentLibraryForm</Edit>
-  <New>DocumentLibraryForm</New>
-</FormTemplates>
-</file>
-
-<file path=customXml/item3.xml><?xml version="1.0" encoding="utf-8"?>
 <ct:contentTypeSchema xmlns:ct="http://schemas.microsoft.com/office/2006/metadata/contentType" xmlns:ma="http://schemas.microsoft.com/office/2006/metadata/properties/metaAttributes" ct:_="" ma:_="" ma:contentTypeName="Documento" ma:contentTypeID="0x010100A5673D5155EB7142A38D741AD9ADBACA" ma:contentTypeVersion="14" ma:contentTypeDescription="Crear nuevo documento." ma:contentTypeScope="" ma:versionID="9ffba54e5087a934fe9237f3b42024f9">
   <xsd:schema xmlns:xsd="http://www.w3.org/2001/XMLSchema" xmlns:xs="http://www.w3.org/2001/XMLSchema" xmlns:p="http://schemas.microsoft.com/office/2006/metadata/properties" xmlns:ns3="ff6e61d9-15f0-430a-a050-276e433c2210" xmlns:ns4="703c7a77-a358-445e-90ce-00534654da74" targetNamespace="http://schemas.microsoft.com/office/2006/metadata/properties" ma:root="true" ma:fieldsID="a429a0782f30bb76d4933fd46bb7c7a6" ns3:_="" ns4:_="">
     <xsd:import namespace="ff6e61d9-15f0-430a-a050-276e433c2210"/>
@@ -2703,24 +2670,22 @@
 </ct:contentTypeSchema>
 </file>
 
-<file path=customXml/itemProps1.xml><?xml version="1.0" encoding="utf-8"?>
-<ds:datastoreItem xmlns:ds="http://schemas.openxmlformats.org/officeDocument/2006/customXml" ds:itemID="{8542EACB-7939-45C8-99C3-B6897CA7A7EF}">
-  <ds:schemaRefs>
-    <ds:schemaRef ds:uri="http://schemas.microsoft.com/office/2006/metadata/properties"/>
-    <ds:schemaRef ds:uri="http://schemas.microsoft.com/office/infopath/2007/PartnerControls"/>
-  </ds:schemaRefs>
-</ds:datastoreItem>
+<file path=customXml/item2.xml><?xml version="1.0" encoding="utf-8"?>
+<?mso-contentType ?>
+<FormTemplates xmlns="http://schemas.microsoft.com/sharepoint/v3/contenttype/forms">
+  <Display>DocumentLibraryForm</Display>
+  <Edit>DocumentLibraryForm</Edit>
+  <New>DocumentLibraryForm</New>
+</FormTemplates>
 </file>
 
-<file path=customXml/itemProps2.xml><?xml version="1.0" encoding="utf-8"?>
-<ds:datastoreItem xmlns:ds="http://schemas.openxmlformats.org/officeDocument/2006/customXml" ds:itemID="{1F59EA8B-1FA8-40D2-A8B0-61B9CE1E4579}">
-  <ds:schemaRefs>
-    <ds:schemaRef ds:uri="http://schemas.microsoft.com/sharepoint/v3/contenttype/forms"/>
-  </ds:schemaRefs>
-</ds:datastoreItem>
+<file path=customXml/item3.xml><?xml version="1.0" encoding="utf-8"?>
+<p:properties xmlns:p="http://schemas.microsoft.com/office/2006/metadata/properties" xmlns:xsi="http://www.w3.org/2001/XMLSchema-instance" xmlns:pc="http://schemas.microsoft.com/office/infopath/2007/PartnerControls">
+  <documentManagement/>
+</p:properties>
 </file>
 
-<file path=customXml/itemProps3.xml><?xml version="1.0" encoding="utf-8"?>
+<file path=customXml/itemProps1.xml><?xml version="1.0" encoding="utf-8"?>
 <ds:datastoreItem xmlns:ds="http://schemas.openxmlformats.org/officeDocument/2006/customXml" ds:itemID="{34D95277-8B94-4D9C-8C19-D084503A7492}">
   <ds:schemaRefs>
     <ds:schemaRef ds:uri="http://schemas.microsoft.com/office/2006/metadata/contentType"/>
@@ -2737,4 +2702,21 @@
     <ds:schemaRef ds:uri="http://schemas.microsoft.com/internal/obd"/>
   </ds:schemaRefs>
 </ds:datastoreItem>
+</file>
+
+<file path=customXml/itemProps2.xml><?xml version="1.0" encoding="utf-8"?>
+<ds:datastoreItem xmlns:ds="http://schemas.openxmlformats.org/officeDocument/2006/customXml" ds:itemID="{1F59EA8B-1FA8-40D2-A8B0-61B9CE1E4579}">
+  <ds:schemaRefs>
+    <ds:schemaRef ds:uri="http://schemas.microsoft.com/sharepoint/v3/contenttype/forms"/>
+  </ds:schemaRefs>
+</ds:datastoreItem>
+</file>
+
+<file path=customXml/itemProps3.xml><?xml version="1.0" encoding="utf-8"?>
+<ds:datastoreItem xmlns:ds="http://schemas.openxmlformats.org/officeDocument/2006/customXml" ds:itemID="{8542EACB-7939-45C8-99C3-B6897CA7A7EF}">
+  <ds:schemaRefs>
+    <ds:schemaRef ds:uri="http://schemas.microsoft.com/office/2006/metadata/properties"/>
+    <ds:schemaRef ds:uri="http://schemas.microsoft.com/office/infopath/2007/PartnerControls"/>
+  </ds:schemaRefs>
+</ds:datastoreItem>
 </file>
</xml_diff>

<commit_message>
Reto 2 – Avance en toma de datos
</commit_message>
<xml_diff>
--- a/Docs/Observaciones-Lab6.docx
+++ b/Docs/Observaciones-Lab6.docx
@@ -694,6 +694,13 @@
           <w:lang w:val="es-CO"/>
         </w:rPr>
         <w:t xml:space="preserve"> para que sea mas rápida la consulta de nombres, debido a que el archivo de artistas es menor en comparación al de obras cuando a datos se refiere.</w:t>
+      </w:r>
+      <w:r>
+        <w:rPr>
+          <w:rFonts w:ascii="Dax-Regular" w:hAnsi="Dax-Regular"/>
+          <w:lang w:val="es-CO"/>
+        </w:rPr>
+        <w:t xml:space="preserve"> </w:t>
       </w:r>
     </w:p>
     <w:p>

</xml_diff>

<commit_message>
Revert "Reto 2 – Avance en toma de datos"
This reverts commit 5a01d401af607fc6e720f5b760cea002f05f3570.
</commit_message>
<xml_diff>
--- a/Docs/Observaciones-Lab6.docx
+++ b/Docs/Observaciones-Lab6.docx
@@ -694,13 +694,6 @@
           <w:lang w:val="es-CO"/>
         </w:rPr>
         <w:t xml:space="preserve"> para que sea mas rápida la consulta de nombres, debido a que el archivo de artistas es menor en comparación al de obras cuando a datos se refiere.</w:t>
-      </w:r>
-      <w:r>
-        <w:rPr>
-          <w:rFonts w:ascii="Dax-Regular" w:hAnsi="Dax-Regular"/>
-          <w:lang w:val="es-CO"/>
-        </w:rPr>
-        <w:t xml:space="preserve"> </w:t>
       </w:r>
     </w:p>
     <w:p>

</xml_diff>